<commit_message>
Updated Bronwyn's section of documents
</commit_message>
<xml_diff>
--- a/Team Inventory.docx
+++ b/Team Inventory.docx
@@ -1543,31 +1543,7 @@
           <w:sz w:val="24"/>
           <w:szCs w:val="24"/>
         </w:rPr>
-        <w:t xml:space="preserve"> Noah Nannen</w:t>
-      </w:r>
-      <w:r>
-        <w:rPr>
-          <w:rFonts w:ascii="Arial Nova" w:hAnsi="Arial Nova"/>
-          <w:sz w:val="24"/>
-          <w:szCs w:val="24"/>
-        </w:rPr>
-        <w:t xml:space="preserve"> (</w:t>
-      </w:r>
-      <w:r>
-        <w:rPr>
-          <w:rFonts w:ascii="Arial Nova" w:hAnsi="Arial Nova"/>
-          <w:sz w:val="24"/>
-          <w:szCs w:val="24"/>
-        </w:rPr>
-        <w:t>User Interface Developer</w:t>
-      </w:r>
-      <w:r>
-        <w:rPr>
-          <w:rFonts w:ascii="Arial Nova" w:hAnsi="Arial Nova"/>
-          <w:sz w:val="24"/>
-          <w:szCs w:val="24"/>
-        </w:rPr>
-        <w:t>)</w:t>
+        <w:t xml:space="preserve"> Noah Nannen (User Interface Developer)</w:t>
       </w:r>
     </w:p>
     <w:p>
@@ -1945,23 +1921,7 @@
           <w:szCs w:val="20"/>
         </w:rPr>
         <w:tab/>
-        <w:t>- CS</w:t>
-      </w:r>
-      <w:r>
-        <w:rPr>
-          <w:rFonts w:ascii="Arial Nova" w:hAnsi="Arial Nova"/>
-          <w:sz w:val="20"/>
-          <w:szCs w:val="20"/>
-        </w:rPr>
-        <w:t>2</w:t>
-      </w:r>
-      <w:r>
-        <w:rPr>
-          <w:rFonts w:ascii="Arial Nova" w:hAnsi="Arial Nova"/>
-          <w:sz w:val="20"/>
-          <w:szCs w:val="20"/>
-        </w:rPr>
-        <w:t>12: Web Design</w:t>
+        <w:t>- CS212: Web Design</w:t>
       </w:r>
     </w:p>
     <w:p>
@@ -1981,31 +1941,7 @@
           <w:szCs w:val="20"/>
         </w:rPr>
         <w:tab/>
-        <w:t>- CS</w:t>
-      </w:r>
-      <w:r>
-        <w:rPr>
-          <w:rFonts w:ascii="Arial Nova" w:hAnsi="Arial Nova"/>
-          <w:sz w:val="20"/>
-          <w:szCs w:val="20"/>
-        </w:rPr>
-        <w:t>312</w:t>
-      </w:r>
-      <w:r>
-        <w:rPr>
-          <w:rFonts w:ascii="Arial Nova" w:hAnsi="Arial Nova"/>
-          <w:sz w:val="20"/>
-          <w:szCs w:val="20"/>
-        </w:rPr>
-        <w:t xml:space="preserve">: </w:t>
-      </w:r>
-      <w:r>
-        <w:rPr>
-          <w:rFonts w:ascii="Arial Nova" w:hAnsi="Arial Nova"/>
-          <w:sz w:val="20"/>
-          <w:szCs w:val="20"/>
-        </w:rPr>
-        <w:t>Web Design II</w:t>
+        <w:t>- CS312: Web Design II</w:t>
       </w:r>
     </w:p>
     <w:p>
@@ -2243,6 +2179,1277 @@
     </w:p>
     <w:p>
       <w:pPr>
+        <w:rPr>
+          <w:rFonts w:ascii="Arial Nova" w:hAnsi="Arial Nova"/>
+          <w:sz w:val="24"/>
+          <w:szCs w:val="24"/>
+        </w:rPr>
+      </w:pPr>
+      <w:r>
+        <w:rPr>
+          <w:rFonts w:ascii="Arial Nova" w:hAnsi="Arial Nova"/>
+          <w:sz w:val="24"/>
+          <w:szCs w:val="24"/>
+        </w:rPr>
+        <w:br w:type="page"/>
+      </w:r>
+    </w:p>
+    <w:p>
+      <w:pPr>
+        <w:jc w:val="both"/>
+        <w:rPr>
+          <w:rFonts w:ascii="Arial Nova" w:hAnsi="Arial Nova"/>
+          <w:sz w:val="24"/>
+          <w:szCs w:val="24"/>
+        </w:rPr>
+      </w:pPr>
+      <w:r>
+        <w:rPr>
+          <w:rFonts w:ascii="Arial Nova" w:hAnsi="Arial Nova"/>
+          <w:b/>
+          <w:bCs/>
+          <w:sz w:val="24"/>
+          <w:szCs w:val="24"/>
+        </w:rPr>
+        <w:lastRenderedPageBreak/>
+        <w:t xml:space="preserve">Name: </w:t>
+      </w:r>
+      <w:r>
+        <w:rPr>
+          <w:rFonts w:ascii="Arial Nova" w:hAnsi="Arial Nova"/>
+          <w:sz w:val="24"/>
+          <w:szCs w:val="24"/>
+        </w:rPr>
+        <w:t>Sam Gerstner (Team Leader)</w:t>
+      </w:r>
+    </w:p>
+    <w:p>
+      <w:pPr>
+        <w:jc w:val="both"/>
+        <w:rPr>
+          <w:rFonts w:ascii="Arial Nova" w:hAnsi="Arial Nova"/>
+          <w:sz w:val="24"/>
+          <w:szCs w:val="24"/>
+        </w:rPr>
+      </w:pPr>
+      <w:r>
+        <w:rPr>
+          <w:rFonts w:ascii="Arial Nova" w:hAnsi="Arial Nova"/>
+          <w:b/>
+          <w:bCs/>
+          <w:sz w:val="24"/>
+          <w:szCs w:val="24"/>
+        </w:rPr>
+        <w:tab/>
+      </w:r>
+      <w:r>
+        <w:rPr>
+          <w:rFonts w:ascii="Arial Nova" w:hAnsi="Arial Nova"/>
+          <w:b/>
+          <w:bCs/>
+          <w:sz w:val="24"/>
+          <w:szCs w:val="24"/>
+        </w:rPr>
+        <w:tab/>
+        <w:t xml:space="preserve">Major: </w:t>
+      </w:r>
+      <w:r>
+        <w:rPr>
+          <w:rFonts w:ascii="Arial Nova" w:hAnsi="Arial Nova"/>
+          <w:sz w:val="24"/>
+          <w:szCs w:val="24"/>
+        </w:rPr>
+        <w:t>Applied Computer Science</w:t>
+      </w:r>
+    </w:p>
+    <w:p>
+      <w:pPr>
+        <w:jc w:val="both"/>
+        <w:rPr>
+          <w:rFonts w:ascii="Arial Nova" w:hAnsi="Arial Nova"/>
+          <w:sz w:val="24"/>
+          <w:szCs w:val="24"/>
+        </w:rPr>
+      </w:pPr>
+      <w:r>
+        <w:rPr>
+          <w:rFonts w:ascii="Arial Nova" w:hAnsi="Arial Nova"/>
+          <w:b/>
+          <w:bCs/>
+          <w:sz w:val="24"/>
+          <w:szCs w:val="24"/>
+        </w:rPr>
+        <w:tab/>
+      </w:r>
+      <w:r>
+        <w:rPr>
+          <w:rFonts w:ascii="Arial Nova" w:hAnsi="Arial Nova"/>
+          <w:b/>
+          <w:bCs/>
+          <w:sz w:val="24"/>
+          <w:szCs w:val="24"/>
+        </w:rPr>
+        <w:tab/>
+        <w:t xml:space="preserve">Hometown: </w:t>
+      </w:r>
+      <w:r>
+        <w:rPr>
+          <w:rFonts w:ascii="Arial Nova" w:hAnsi="Arial Nova"/>
+          <w:sz w:val="24"/>
+          <w:szCs w:val="24"/>
+        </w:rPr>
+        <w:t>Phoenix, AZ</w:t>
+      </w:r>
+    </w:p>
+    <w:p>
+      <w:pPr>
+        <w:jc w:val="both"/>
+        <w:rPr>
+          <w:rFonts w:ascii="Arial Nova" w:hAnsi="Arial Nova"/>
+          <w:sz w:val="24"/>
+          <w:szCs w:val="24"/>
+        </w:rPr>
+      </w:pPr>
+    </w:p>
+    <w:p>
+      <w:pPr>
+        <w:jc w:val="both"/>
+        <w:rPr>
+          <w:rFonts w:ascii="Arial Nova" w:hAnsi="Arial Nova"/>
+          <w:b/>
+          <w:bCs/>
+          <w:sz w:val="24"/>
+          <w:szCs w:val="24"/>
+        </w:rPr>
+      </w:pPr>
+      <w:r>
+        <w:rPr>
+          <w:rFonts w:ascii="Arial Nova" w:hAnsi="Arial Nova"/>
+          <w:b/>
+          <w:bCs/>
+          <w:sz w:val="24"/>
+          <w:szCs w:val="24"/>
+        </w:rPr>
+        <w:t>Education:</w:t>
+      </w:r>
+    </w:p>
+    <w:p>
+      <w:pPr>
+        <w:pStyle w:val="ListParagraph"/>
+        <w:numPr>
+          <w:ilvl w:val="0"/>
+          <w:numId w:val="2"/>
+        </w:numPr>
+        <w:jc w:val="both"/>
+        <w:rPr>
+          <w:rFonts w:ascii="Arial Nova" w:hAnsi="Arial Nova"/>
+          <w:b/>
+          <w:bCs/>
+          <w:sz w:val="24"/>
+          <w:szCs w:val="24"/>
+        </w:rPr>
+      </w:pPr>
+      <w:r>
+        <w:rPr>
+          <w:rFonts w:ascii="Arial Nova" w:hAnsi="Arial Nova"/>
+          <w:b/>
+          <w:bCs/>
+          <w:sz w:val="24"/>
+          <w:szCs w:val="24"/>
+        </w:rPr>
+        <w:t>Pinnacle High School (Phoenix, AZ)</w:t>
+      </w:r>
+    </w:p>
+    <w:p>
+      <w:pPr>
+        <w:pStyle w:val="ListParagraph"/>
+        <w:jc w:val="both"/>
+        <w:rPr>
+          <w:rFonts w:ascii="Arial Nova" w:hAnsi="Arial Nova"/>
+          <w:i/>
+          <w:iCs/>
+          <w:sz w:val="20"/>
+          <w:szCs w:val="20"/>
+        </w:rPr>
+      </w:pPr>
+      <w:r>
+        <w:rPr>
+          <w:rFonts w:ascii="Arial Nova" w:hAnsi="Arial Nova"/>
+          <w:i/>
+          <w:iCs/>
+          <w:sz w:val="20"/>
+          <w:szCs w:val="20"/>
+        </w:rPr>
+        <w:t>High School Diploma</w:t>
+      </w:r>
+    </w:p>
+    <w:p>
+      <w:pPr>
+        <w:pStyle w:val="ListParagraph"/>
+        <w:jc w:val="both"/>
+        <w:rPr>
+          <w:rFonts w:ascii="Arial Nova" w:hAnsi="Arial Nova"/>
+          <w:sz w:val="20"/>
+          <w:szCs w:val="20"/>
+        </w:rPr>
+      </w:pPr>
+      <w:r>
+        <w:rPr>
+          <w:rFonts w:ascii="Arial Nova" w:hAnsi="Arial Nova"/>
+          <w:sz w:val="20"/>
+          <w:szCs w:val="20"/>
+        </w:rPr>
+        <w:t>August 2015 – May 2019</w:t>
+      </w:r>
+    </w:p>
+    <w:p>
+      <w:pPr>
+        <w:pStyle w:val="ListParagraph"/>
+        <w:jc w:val="both"/>
+        <w:rPr>
+          <w:rFonts w:ascii="Arial Nova" w:hAnsi="Arial Nova"/>
+          <w:sz w:val="20"/>
+          <w:szCs w:val="20"/>
+        </w:rPr>
+      </w:pPr>
+    </w:p>
+    <w:p>
+      <w:pPr>
+        <w:pStyle w:val="ListParagraph"/>
+        <w:numPr>
+          <w:ilvl w:val="0"/>
+          <w:numId w:val="2"/>
+        </w:numPr>
+        <w:jc w:val="both"/>
+        <w:rPr>
+          <w:rFonts w:ascii="Arial Nova" w:hAnsi="Arial Nova"/>
+          <w:b/>
+          <w:bCs/>
+          <w:sz w:val="24"/>
+          <w:szCs w:val="24"/>
+        </w:rPr>
+      </w:pPr>
+      <w:r>
+        <w:rPr>
+          <w:rFonts w:ascii="Arial Nova" w:hAnsi="Arial Nova"/>
+          <w:b/>
+          <w:bCs/>
+          <w:sz w:val="24"/>
+          <w:szCs w:val="24"/>
+        </w:rPr>
+        <w:t xml:space="preserve">Northern Arizona University </w:t>
+      </w:r>
+      <w:r>
+        <w:rPr>
+          <w:rFonts w:ascii="Arial Nova" w:hAnsi="Arial Nova"/>
+          <w:b/>
+          <w:bCs/>
+          <w:sz w:val="24"/>
+          <w:szCs w:val="24"/>
+        </w:rPr>
+        <w:t>(</w:t>
+      </w:r>
+      <w:r>
+        <w:rPr>
+          <w:rFonts w:ascii="Arial Nova" w:hAnsi="Arial Nova"/>
+          <w:b/>
+          <w:bCs/>
+          <w:sz w:val="24"/>
+          <w:szCs w:val="24"/>
+        </w:rPr>
+        <w:t>Flagstaff</w:t>
+      </w:r>
+      <w:r>
+        <w:rPr>
+          <w:rFonts w:ascii="Arial Nova" w:hAnsi="Arial Nova"/>
+          <w:b/>
+          <w:bCs/>
+          <w:sz w:val="24"/>
+          <w:szCs w:val="24"/>
+        </w:rPr>
+        <w:t>, AZ)</w:t>
+      </w:r>
+    </w:p>
+    <w:p>
+      <w:pPr>
+        <w:pStyle w:val="ListParagraph"/>
+        <w:jc w:val="both"/>
+        <w:rPr>
+          <w:rFonts w:ascii="Arial Nova" w:hAnsi="Arial Nova"/>
+          <w:i/>
+          <w:iCs/>
+          <w:sz w:val="20"/>
+          <w:szCs w:val="20"/>
+        </w:rPr>
+      </w:pPr>
+      <w:r>
+        <w:rPr>
+          <w:rFonts w:ascii="Arial Nova" w:hAnsi="Arial Nova"/>
+          <w:i/>
+          <w:iCs/>
+          <w:sz w:val="20"/>
+          <w:szCs w:val="20"/>
+        </w:rPr>
+        <w:t>Bachelor of Science in Applied Computer Science</w:t>
+      </w:r>
+    </w:p>
+    <w:p>
+      <w:pPr>
+        <w:pStyle w:val="ListParagraph"/>
+        <w:jc w:val="both"/>
+        <w:rPr>
+          <w:rFonts w:ascii="Arial Nova" w:hAnsi="Arial Nova"/>
+          <w:sz w:val="20"/>
+          <w:szCs w:val="20"/>
+        </w:rPr>
+      </w:pPr>
+      <w:r>
+        <w:rPr>
+          <w:rFonts w:ascii="Arial Nova" w:hAnsi="Arial Nova"/>
+          <w:sz w:val="20"/>
+          <w:szCs w:val="20"/>
+        </w:rPr>
+        <w:t>August 2019 – May 2023</w:t>
+      </w:r>
+    </w:p>
+    <w:p>
+      <w:pPr>
+        <w:pStyle w:val="ListParagraph"/>
+        <w:jc w:val="both"/>
+        <w:rPr>
+          <w:rFonts w:ascii="Arial Nova" w:hAnsi="Arial Nova"/>
+          <w:sz w:val="20"/>
+          <w:szCs w:val="20"/>
+        </w:rPr>
+      </w:pPr>
+      <w:r>
+        <w:rPr>
+          <w:rFonts w:ascii="Arial Nova" w:hAnsi="Arial Nova"/>
+          <w:sz w:val="20"/>
+          <w:szCs w:val="20"/>
+        </w:rPr>
+        <w:t>Relevant Course Work:</w:t>
+      </w:r>
+    </w:p>
+    <w:p>
+      <w:pPr>
+        <w:pStyle w:val="ListParagraph"/>
+        <w:jc w:val="both"/>
+        <w:rPr>
+          <w:rFonts w:ascii="Arial Nova" w:hAnsi="Arial Nova"/>
+          <w:sz w:val="20"/>
+          <w:szCs w:val="20"/>
+        </w:rPr>
+      </w:pPr>
+      <w:r>
+        <w:rPr>
+          <w:rFonts w:ascii="Arial Nova" w:hAnsi="Arial Nova"/>
+          <w:sz w:val="20"/>
+          <w:szCs w:val="20"/>
+        </w:rPr>
+        <w:tab/>
+        <w:t>- CS386: Software Engineering</w:t>
+      </w:r>
+    </w:p>
+    <w:p>
+      <w:pPr>
+        <w:pStyle w:val="ListParagraph"/>
+        <w:jc w:val="both"/>
+        <w:rPr>
+          <w:rFonts w:ascii="Arial Nova" w:hAnsi="Arial Nova"/>
+          <w:sz w:val="20"/>
+          <w:szCs w:val="20"/>
+        </w:rPr>
+      </w:pPr>
+      <w:r>
+        <w:rPr>
+          <w:rFonts w:ascii="Arial Nova" w:hAnsi="Arial Nova"/>
+          <w:sz w:val="20"/>
+          <w:szCs w:val="20"/>
+        </w:rPr>
+        <w:tab/>
+        <w:t>- CS312: Web Design II</w:t>
+      </w:r>
+    </w:p>
+    <w:p>
+      <w:pPr>
+        <w:pStyle w:val="ListParagraph"/>
+        <w:jc w:val="both"/>
+        <w:rPr>
+          <w:rFonts w:ascii="Arial Nova" w:hAnsi="Arial Nova"/>
+          <w:sz w:val="20"/>
+          <w:szCs w:val="20"/>
+        </w:rPr>
+      </w:pPr>
+      <w:r>
+        <w:rPr>
+          <w:rFonts w:ascii="Arial Nova" w:hAnsi="Arial Nova"/>
+          <w:sz w:val="20"/>
+          <w:szCs w:val="20"/>
+        </w:rPr>
+        <w:tab/>
+        <w:t>- CS345: Database Systems</w:t>
+      </w:r>
+    </w:p>
+    <w:p>
+      <w:pPr>
+        <w:jc w:val="both"/>
+        <w:rPr>
+          <w:rFonts w:ascii="Arial Nova" w:hAnsi="Arial Nova"/>
+          <w:b/>
+          <w:bCs/>
+          <w:sz w:val="24"/>
+          <w:szCs w:val="24"/>
+        </w:rPr>
+      </w:pPr>
+      <w:r>
+        <w:rPr>
+          <w:rFonts w:ascii="Arial Nova" w:hAnsi="Arial Nova"/>
+          <w:b/>
+          <w:bCs/>
+          <w:sz w:val="24"/>
+          <w:szCs w:val="24"/>
+        </w:rPr>
+        <w:t>Work Experience:</w:t>
+      </w:r>
+    </w:p>
+    <w:p>
+      <w:pPr>
+        <w:pStyle w:val="ListParagraph"/>
+        <w:numPr>
+          <w:ilvl w:val="0"/>
+          <w:numId w:val="2"/>
+        </w:numPr>
+        <w:jc w:val="both"/>
+        <w:rPr>
+          <w:rFonts w:ascii="Arial Nova" w:hAnsi="Arial Nova"/>
+          <w:b/>
+          <w:bCs/>
+          <w:sz w:val="24"/>
+          <w:szCs w:val="24"/>
+        </w:rPr>
+      </w:pPr>
+      <w:r>
+        <w:rPr>
+          <w:rFonts w:ascii="Arial Nova" w:hAnsi="Arial Nova"/>
+          <w:b/>
+          <w:bCs/>
+          <w:sz w:val="24"/>
+          <w:szCs w:val="24"/>
+        </w:rPr>
+        <w:t>Applications Programmer (Flagstaff, AZ)</w:t>
+      </w:r>
+    </w:p>
+    <w:p>
+      <w:pPr>
+        <w:pStyle w:val="ListParagraph"/>
+        <w:jc w:val="both"/>
+        <w:rPr>
+          <w:rFonts w:ascii="Arial Nova" w:hAnsi="Arial Nova"/>
+          <w:i/>
+          <w:iCs/>
+          <w:sz w:val="20"/>
+          <w:szCs w:val="20"/>
+        </w:rPr>
+      </w:pPr>
+      <w:r>
+        <w:rPr>
+          <w:rFonts w:ascii="Arial Nova" w:hAnsi="Arial Nova"/>
+          <w:sz w:val="20"/>
+          <w:szCs w:val="20"/>
+        </w:rPr>
+        <w:t xml:space="preserve">Northern Arizona University: </w:t>
+      </w:r>
+      <w:r>
+        <w:rPr>
+          <w:rFonts w:ascii="Arial Nova" w:hAnsi="Arial Nova"/>
+          <w:i/>
+          <w:iCs/>
+          <w:sz w:val="20"/>
+          <w:szCs w:val="20"/>
+        </w:rPr>
+        <w:t>May 2022 – Present</w:t>
+      </w:r>
+    </w:p>
+    <w:p>
+      <w:pPr>
+        <w:pStyle w:val="ListParagraph"/>
+        <w:jc w:val="both"/>
+        <w:rPr>
+          <w:rFonts w:ascii="Arial Nova" w:hAnsi="Arial Nova"/>
+          <w:sz w:val="20"/>
+          <w:szCs w:val="20"/>
+        </w:rPr>
+      </w:pPr>
+      <w:r>
+        <w:rPr>
+          <w:rFonts w:ascii="Arial Nova" w:hAnsi="Arial Nova"/>
+          <w:sz w:val="20"/>
+          <w:szCs w:val="20"/>
+        </w:rPr>
+        <w:t>Manage the automated job scheduling platform for the university and ensure continuity of university operations.</w:t>
+      </w:r>
+    </w:p>
+    <w:p>
+      <w:pPr>
+        <w:pStyle w:val="ListParagraph"/>
+        <w:jc w:val="both"/>
+        <w:rPr>
+          <w:rFonts w:ascii="Arial Nova" w:hAnsi="Arial Nova"/>
+          <w:sz w:val="20"/>
+          <w:szCs w:val="20"/>
+        </w:rPr>
+      </w:pPr>
+    </w:p>
+    <w:p>
+      <w:pPr>
+        <w:pStyle w:val="ListParagraph"/>
+        <w:numPr>
+          <w:ilvl w:val="0"/>
+          <w:numId w:val="2"/>
+        </w:numPr>
+        <w:jc w:val="both"/>
+        <w:rPr>
+          <w:rFonts w:ascii="Arial Nova" w:hAnsi="Arial Nova"/>
+          <w:sz w:val="20"/>
+          <w:szCs w:val="20"/>
+        </w:rPr>
+      </w:pPr>
+      <w:r>
+        <w:rPr>
+          <w:rFonts w:ascii="Arial Nova" w:hAnsi="Arial Nova"/>
+          <w:b/>
+          <w:bCs/>
+          <w:sz w:val="24"/>
+          <w:szCs w:val="24"/>
+        </w:rPr>
+        <w:t>Apprentice Software Engineer (Flagstaff, AZ)</w:t>
+      </w:r>
+    </w:p>
+    <w:p>
+      <w:pPr>
+        <w:pStyle w:val="ListParagraph"/>
+        <w:jc w:val="both"/>
+        <w:rPr>
+          <w:rFonts w:ascii="Arial Nova" w:hAnsi="Arial Nova"/>
+          <w:i/>
+          <w:iCs/>
+          <w:sz w:val="20"/>
+          <w:szCs w:val="20"/>
+        </w:rPr>
+      </w:pPr>
+      <w:r>
+        <w:rPr>
+          <w:rFonts w:ascii="Arial Nova" w:hAnsi="Arial Nova"/>
+          <w:sz w:val="20"/>
+          <w:szCs w:val="20"/>
+        </w:rPr>
+        <w:t xml:space="preserve">Northern Arizona University: </w:t>
+      </w:r>
+      <w:r>
+        <w:rPr>
+          <w:rFonts w:ascii="Arial Nova" w:hAnsi="Arial Nova"/>
+          <w:i/>
+          <w:iCs/>
+          <w:sz w:val="20"/>
+          <w:szCs w:val="20"/>
+        </w:rPr>
+        <w:t>March 2021 – May 2022</w:t>
+      </w:r>
+    </w:p>
+    <w:p>
+      <w:pPr>
+        <w:pStyle w:val="ListParagraph"/>
+        <w:jc w:val="both"/>
+        <w:rPr>
+          <w:rFonts w:ascii="Arial Nova" w:hAnsi="Arial Nova"/>
+          <w:sz w:val="20"/>
+          <w:szCs w:val="20"/>
+        </w:rPr>
+      </w:pPr>
+      <w:r>
+        <w:rPr>
+          <w:rFonts w:ascii="Arial Nova" w:hAnsi="Arial Nova"/>
+          <w:sz w:val="20"/>
+          <w:szCs w:val="20"/>
+        </w:rPr>
+        <w:t>Assisted with the development and testing of ASP .NET Core, PHP, and other applications to support the operations of the university.</w:t>
+      </w:r>
+    </w:p>
+    <w:p>
+      <w:pPr>
+        <w:pStyle w:val="ListParagraph"/>
+        <w:jc w:val="both"/>
+        <w:rPr>
+          <w:rFonts w:ascii="Arial Nova" w:hAnsi="Arial Nova"/>
+          <w:i/>
+          <w:iCs/>
+          <w:sz w:val="20"/>
+          <w:szCs w:val="20"/>
+        </w:rPr>
+      </w:pPr>
+    </w:p>
+    <w:p>
+      <w:pPr>
+        <w:pStyle w:val="ListParagraph"/>
+        <w:numPr>
+          <w:ilvl w:val="0"/>
+          <w:numId w:val="2"/>
+        </w:numPr>
+        <w:jc w:val="both"/>
+        <w:rPr>
+          <w:rFonts w:ascii="Arial Nova" w:hAnsi="Arial Nova"/>
+          <w:sz w:val="20"/>
+          <w:szCs w:val="20"/>
+        </w:rPr>
+      </w:pPr>
+      <w:r>
+        <w:rPr>
+          <w:rFonts w:ascii="Arial Nova" w:hAnsi="Arial Nova"/>
+          <w:b/>
+          <w:bCs/>
+          <w:sz w:val="24"/>
+          <w:szCs w:val="24"/>
+        </w:rPr>
+        <w:t>Student Tech Sr. (Flagstaff, AZ)</w:t>
+      </w:r>
+    </w:p>
+    <w:p>
+      <w:pPr>
+        <w:pStyle w:val="ListParagraph"/>
+        <w:jc w:val="both"/>
+        <w:rPr>
+          <w:rFonts w:ascii="Arial Nova" w:hAnsi="Arial Nova"/>
+          <w:i/>
+          <w:iCs/>
+          <w:sz w:val="20"/>
+          <w:szCs w:val="20"/>
+        </w:rPr>
+      </w:pPr>
+      <w:r>
+        <w:rPr>
+          <w:rFonts w:ascii="Arial Nova" w:hAnsi="Arial Nova"/>
+          <w:sz w:val="20"/>
+          <w:szCs w:val="20"/>
+        </w:rPr>
+        <w:t xml:space="preserve">Northern Arizona University: </w:t>
+      </w:r>
+      <w:r>
+        <w:rPr>
+          <w:rFonts w:ascii="Arial Nova" w:hAnsi="Arial Nova"/>
+          <w:i/>
+          <w:iCs/>
+          <w:sz w:val="20"/>
+          <w:szCs w:val="20"/>
+        </w:rPr>
+        <w:t>August 2020 – March 2021</w:t>
+      </w:r>
+    </w:p>
+    <w:p>
+      <w:pPr>
+        <w:pStyle w:val="ListParagraph"/>
+        <w:jc w:val="both"/>
+        <w:rPr>
+          <w:rFonts w:ascii="Arial Nova" w:hAnsi="Arial Nova"/>
+          <w:sz w:val="20"/>
+          <w:szCs w:val="20"/>
+        </w:rPr>
+      </w:pPr>
+      <w:r>
+        <w:rPr>
+          <w:rFonts w:ascii="Arial Nova" w:hAnsi="Arial Nova"/>
+          <w:sz w:val="20"/>
+          <w:szCs w:val="20"/>
+        </w:rPr>
+        <w:t xml:space="preserve">Provide technical assistance to NAU students, faculty, and staff via phone, email, and chat. </w:t>
+      </w:r>
+    </w:p>
+    <w:p>
+      <w:pPr>
+        <w:jc w:val="both"/>
+        <w:rPr>
+          <w:rFonts w:ascii="Arial Nova" w:hAnsi="Arial Nova"/>
+          <w:b/>
+          <w:bCs/>
+          <w:sz w:val="24"/>
+          <w:szCs w:val="24"/>
+        </w:rPr>
+      </w:pPr>
+      <w:r>
+        <w:rPr>
+          <w:rFonts w:ascii="Arial Nova" w:hAnsi="Arial Nova"/>
+          <w:b/>
+          <w:bCs/>
+          <w:sz w:val="24"/>
+          <w:szCs w:val="24"/>
+        </w:rPr>
+        <w:t>Other Interests</w:t>
+      </w:r>
+      <w:r>
+        <w:rPr>
+          <w:rFonts w:ascii="Arial Nova" w:hAnsi="Arial Nova"/>
+          <w:b/>
+          <w:bCs/>
+          <w:sz w:val="24"/>
+          <w:szCs w:val="24"/>
+        </w:rPr>
+        <w:t>:</w:t>
+      </w:r>
+    </w:p>
+    <w:p>
+      <w:pPr>
+        <w:jc w:val="both"/>
+        <w:rPr>
+          <w:rFonts w:ascii="Arial Nova" w:hAnsi="Arial Nova"/>
+          <w:sz w:val="24"/>
+          <w:szCs w:val="24"/>
+        </w:rPr>
+      </w:pPr>
+      <w:r>
+        <w:rPr>
+          <w:rFonts w:ascii="Arial Nova" w:hAnsi="Arial Nova"/>
+          <w:b/>
+          <w:bCs/>
+          <w:sz w:val="24"/>
+          <w:szCs w:val="24"/>
+        </w:rPr>
+        <w:tab/>
+      </w:r>
+      <w:r>
+        <w:rPr>
+          <w:rFonts w:ascii="Arial Nova" w:hAnsi="Arial Nova"/>
+          <w:sz w:val="24"/>
+          <w:szCs w:val="24"/>
+        </w:rPr>
+        <w:t xml:space="preserve">I have always had a passion for technology, and so when it came time to pursue my degree, I knew what I wanted to major in. I have worked for ITS in some capacity since I started as a freshman at NAU and have gained a lot of valuable work experience during my time with ITS. I am always looking for areas that I can improve in and learn more about. </w:t>
+      </w:r>
+    </w:p>
+    <w:p>
+      <w:pPr>
+        <w:jc w:val="both"/>
+        <w:rPr>
+          <w:rFonts w:ascii="Arial Nova" w:hAnsi="Arial Nova"/>
+          <w:sz w:val="24"/>
+          <w:szCs w:val="24"/>
+        </w:rPr>
+      </w:pPr>
+    </w:p>
+    <w:p>
+      <w:pPr>
+        <w:jc w:val="both"/>
+        <w:rPr>
+          <w:rFonts w:ascii="Arial Nova" w:hAnsi="Arial Nova"/>
+          <w:sz w:val="24"/>
+          <w:szCs w:val="24"/>
+        </w:rPr>
+      </w:pPr>
+    </w:p>
+    <w:p>
+      <w:pPr>
+        <w:jc w:val="both"/>
+        <w:rPr>
+          <w:rFonts w:ascii="Arial Nova" w:hAnsi="Arial Nova"/>
+          <w:sz w:val="24"/>
+          <w:szCs w:val="24"/>
+        </w:rPr>
+      </w:pPr>
+      <w:r>
+        <w:rPr>
+          <w:noProof/>
+        </w:rPr>
+        <w:lastRenderedPageBreak/>
+        <w:drawing>
+          <wp:anchor distT="0" distB="0" distL="114300" distR="114300" simplePos="0" relativeHeight="251660288" behindDoc="0" locked="0" layoutInCell="1" allowOverlap="1" wp14:anchorId="6F86A1E9" wp14:editId="0E129880">
+            <wp:simplePos x="0" y="0"/>
+            <wp:positionH relativeFrom="column">
+              <wp:posOffset>4714875</wp:posOffset>
+            </wp:positionH>
+            <wp:positionV relativeFrom="paragraph">
+              <wp:posOffset>-177165</wp:posOffset>
+            </wp:positionV>
+            <wp:extent cx="1270000" cy="1428750"/>
+            <wp:effectExtent l="0" t="0" r="6350" b="0"/>
+            <wp:wrapNone/>
+            <wp:docPr id="5" name="Picture 5"/>
+            <wp:cNvGraphicFramePr>
+              <a:graphicFrameLocks xmlns:a="http://schemas.openxmlformats.org/drawingml/2006/main" noChangeAspect="1"/>
+            </wp:cNvGraphicFramePr>
+            <a:graphic xmlns:a="http://schemas.openxmlformats.org/drawingml/2006/main">
+              <a:graphicData uri="http://schemas.openxmlformats.org/drawingml/2006/picture">
+                <pic:pic xmlns:pic="http://schemas.openxmlformats.org/drawingml/2006/picture">
+                  <pic:nvPicPr>
+                    <pic:cNvPr id="0" name="Picture 1"/>
+                    <pic:cNvPicPr>
+                      <a:picLocks noChangeAspect="1" noChangeArrowheads="1"/>
+                    </pic:cNvPicPr>
+                  </pic:nvPicPr>
+                  <pic:blipFill>
+                    <a:blip r:embed="rId9" cstate="print">
+                      <a:extLst>
+                        <a:ext uri="{28A0092B-C50C-407E-A947-70E740481C1C}">
+                          <a14:useLocalDpi xmlns:a14="http://schemas.microsoft.com/office/drawing/2010/main" val="0"/>
+                        </a:ext>
+                      </a:extLst>
+                    </a:blip>
+                    <a:srcRect/>
+                    <a:stretch>
+                      <a:fillRect/>
+                    </a:stretch>
+                  </pic:blipFill>
+                  <pic:spPr bwMode="auto">
+                    <a:xfrm>
+                      <a:off x="0" y="0"/>
+                      <a:ext cx="1270000" cy="1428750"/>
+                    </a:xfrm>
+                    <a:prstGeom prst="rect">
+                      <a:avLst/>
+                    </a:prstGeom>
+                    <a:noFill/>
+                    <a:ln>
+                      <a:noFill/>
+                    </a:ln>
+                  </pic:spPr>
+                </pic:pic>
+              </a:graphicData>
+            </a:graphic>
+            <wp14:sizeRelH relativeFrom="margin">
+              <wp14:pctWidth>0</wp14:pctWidth>
+            </wp14:sizeRelH>
+            <wp14:sizeRelV relativeFrom="margin">
+              <wp14:pctHeight>0</wp14:pctHeight>
+            </wp14:sizeRelV>
+          </wp:anchor>
+        </w:drawing>
+      </w:r>
+      <w:r>
+        <w:rPr>
+          <w:rFonts w:ascii="Arial Nova" w:hAnsi="Arial Nova"/>
+          <w:sz w:val="24"/>
+          <w:szCs w:val="24"/>
+        </w:rPr>
+        <w:tab/>
+      </w:r>
+      <w:r>
+        <w:rPr>
+          <w:rFonts w:ascii="Arial Nova" w:hAnsi="Arial Nova"/>
+          <w:sz w:val="24"/>
+          <w:szCs w:val="24"/>
+        </w:rPr>
+        <w:tab/>
+      </w:r>
+      <w:r>
+        <w:rPr>
+          <w:rFonts w:ascii="Arial Nova" w:hAnsi="Arial Nova"/>
+          <w:b/>
+          <w:bCs/>
+          <w:sz w:val="24"/>
+          <w:szCs w:val="24"/>
+        </w:rPr>
+        <w:t xml:space="preserve">Name: </w:t>
+      </w:r>
+      <w:r>
+        <w:rPr>
+          <w:rFonts w:ascii="Arial Nova" w:hAnsi="Arial Nova"/>
+          <w:sz w:val="24"/>
+          <w:szCs w:val="24"/>
+        </w:rPr>
+        <w:t xml:space="preserve"> </w:t>
+      </w:r>
+      <w:r>
+        <w:rPr>
+          <w:rFonts w:ascii="Arial Nova" w:hAnsi="Arial Nova"/>
+          <w:sz w:val="24"/>
+          <w:szCs w:val="24"/>
+        </w:rPr>
+        <w:t>Bronwyn Wedig</w:t>
+      </w:r>
+    </w:p>
+    <w:p>
+      <w:pPr>
+        <w:jc w:val="both"/>
+        <w:rPr>
+          <w:rFonts w:ascii="Arial Nova" w:hAnsi="Arial Nova"/>
+          <w:sz w:val="24"/>
+          <w:szCs w:val="24"/>
+        </w:rPr>
+      </w:pPr>
+      <w:r>
+        <w:rPr>
+          <w:rFonts w:ascii="Arial Nova" w:hAnsi="Arial Nova"/>
+          <w:b/>
+          <w:bCs/>
+          <w:sz w:val="24"/>
+          <w:szCs w:val="24"/>
+        </w:rPr>
+        <w:tab/>
+      </w:r>
+      <w:r>
+        <w:rPr>
+          <w:rFonts w:ascii="Arial Nova" w:hAnsi="Arial Nova"/>
+          <w:b/>
+          <w:bCs/>
+          <w:sz w:val="24"/>
+          <w:szCs w:val="24"/>
+        </w:rPr>
+        <w:tab/>
+        <w:t xml:space="preserve">Major: </w:t>
+      </w:r>
+      <w:r>
+        <w:rPr>
+          <w:rFonts w:ascii="Arial Nova" w:hAnsi="Arial Nova"/>
+          <w:sz w:val="24"/>
+          <w:szCs w:val="24"/>
+        </w:rPr>
+        <w:t>Computer Science</w:t>
+      </w:r>
+    </w:p>
+    <w:p>
+      <w:pPr>
+        <w:jc w:val="both"/>
+        <w:rPr>
+          <w:rFonts w:ascii="Arial Nova" w:hAnsi="Arial Nova"/>
+          <w:sz w:val="24"/>
+          <w:szCs w:val="24"/>
+        </w:rPr>
+      </w:pPr>
+      <w:r>
+        <w:rPr>
+          <w:rFonts w:ascii="Arial Nova" w:hAnsi="Arial Nova"/>
+          <w:b/>
+          <w:bCs/>
+          <w:sz w:val="24"/>
+          <w:szCs w:val="24"/>
+        </w:rPr>
+        <w:tab/>
+      </w:r>
+      <w:r>
+        <w:rPr>
+          <w:rFonts w:ascii="Arial Nova" w:hAnsi="Arial Nova"/>
+          <w:b/>
+          <w:bCs/>
+          <w:sz w:val="24"/>
+          <w:szCs w:val="24"/>
+        </w:rPr>
+        <w:tab/>
+        <w:t xml:space="preserve">Hometown: </w:t>
+      </w:r>
+      <w:r>
+        <w:rPr>
+          <w:rFonts w:ascii="Arial Nova" w:hAnsi="Arial Nova"/>
+          <w:sz w:val="24"/>
+          <w:szCs w:val="24"/>
+        </w:rPr>
+        <w:t>Brecksville, OH</w:t>
+      </w:r>
+    </w:p>
+    <w:p>
+      <w:pPr>
+        <w:jc w:val="both"/>
+        <w:rPr>
+          <w:rFonts w:ascii="Arial Nova" w:hAnsi="Arial Nova"/>
+          <w:sz w:val="24"/>
+          <w:szCs w:val="24"/>
+        </w:rPr>
+      </w:pPr>
+    </w:p>
+    <w:p>
+      <w:pPr>
+        <w:jc w:val="both"/>
+        <w:rPr>
+          <w:rFonts w:ascii="Arial Nova" w:hAnsi="Arial Nova"/>
+          <w:b/>
+          <w:bCs/>
+          <w:sz w:val="24"/>
+          <w:szCs w:val="24"/>
+        </w:rPr>
+      </w:pPr>
+      <w:r>
+        <w:rPr>
+          <w:rFonts w:ascii="Arial Nova" w:hAnsi="Arial Nova"/>
+          <w:b/>
+          <w:bCs/>
+          <w:sz w:val="24"/>
+          <w:szCs w:val="24"/>
+        </w:rPr>
+        <w:t>Education:</w:t>
+      </w:r>
+    </w:p>
+    <w:p>
+      <w:pPr>
+        <w:pStyle w:val="ListParagraph"/>
+        <w:numPr>
+          <w:ilvl w:val="0"/>
+          <w:numId w:val="2"/>
+        </w:numPr>
+        <w:jc w:val="both"/>
+        <w:rPr>
+          <w:rFonts w:ascii="Arial Nova" w:hAnsi="Arial Nova"/>
+          <w:b/>
+          <w:bCs/>
+          <w:sz w:val="24"/>
+          <w:szCs w:val="24"/>
+        </w:rPr>
+      </w:pPr>
+      <w:r>
+        <w:rPr>
+          <w:rFonts w:ascii="Arial Nova" w:hAnsi="Arial Nova"/>
+          <w:b/>
+          <w:bCs/>
+          <w:sz w:val="24"/>
+          <w:szCs w:val="24"/>
+        </w:rPr>
+        <w:t>Bishop Montgomery High School (Torrance, CA)</w:t>
+      </w:r>
+    </w:p>
+    <w:p>
+      <w:pPr>
+        <w:pStyle w:val="ListParagraph"/>
+        <w:jc w:val="both"/>
+        <w:rPr>
+          <w:rFonts w:ascii="Arial Nova" w:hAnsi="Arial Nova"/>
+          <w:sz w:val="20"/>
+          <w:szCs w:val="20"/>
+        </w:rPr>
+      </w:pPr>
+      <w:r>
+        <w:rPr>
+          <w:rFonts w:ascii="Arial Nova" w:hAnsi="Arial Nova"/>
+          <w:i/>
+          <w:iCs/>
+          <w:sz w:val="20"/>
+          <w:szCs w:val="20"/>
+        </w:rPr>
+        <w:t>High School Diploma</w:t>
+      </w:r>
+    </w:p>
+    <w:p>
+      <w:pPr>
+        <w:pStyle w:val="ListParagraph"/>
+        <w:jc w:val="both"/>
+        <w:rPr>
+          <w:rFonts w:ascii="Arial Nova" w:hAnsi="Arial Nova"/>
+          <w:sz w:val="20"/>
+          <w:szCs w:val="20"/>
+        </w:rPr>
+      </w:pPr>
+    </w:p>
+    <w:p>
+      <w:pPr>
+        <w:pStyle w:val="ListParagraph"/>
+        <w:numPr>
+          <w:ilvl w:val="0"/>
+          <w:numId w:val="2"/>
+        </w:numPr>
+        <w:jc w:val="both"/>
+        <w:rPr>
+          <w:rFonts w:ascii="Arial Nova" w:hAnsi="Arial Nova"/>
+          <w:b/>
+          <w:bCs/>
+          <w:sz w:val="24"/>
+          <w:szCs w:val="24"/>
+        </w:rPr>
+      </w:pPr>
+      <w:r>
+        <w:rPr>
+          <w:rFonts w:ascii="Arial Nova" w:hAnsi="Arial Nova"/>
+          <w:b/>
+          <w:bCs/>
+          <w:sz w:val="24"/>
+          <w:szCs w:val="24"/>
+        </w:rPr>
+        <w:t xml:space="preserve">Northern Arizona University </w:t>
+      </w:r>
+      <w:r>
+        <w:rPr>
+          <w:rFonts w:ascii="Arial Nova" w:hAnsi="Arial Nova"/>
+          <w:b/>
+          <w:bCs/>
+          <w:sz w:val="24"/>
+          <w:szCs w:val="24"/>
+        </w:rPr>
+        <w:t>(</w:t>
+      </w:r>
+      <w:r>
+        <w:rPr>
+          <w:rFonts w:ascii="Arial Nova" w:hAnsi="Arial Nova"/>
+          <w:b/>
+          <w:bCs/>
+          <w:sz w:val="24"/>
+          <w:szCs w:val="24"/>
+        </w:rPr>
+        <w:t>Flagstaff</w:t>
+      </w:r>
+      <w:r>
+        <w:rPr>
+          <w:rFonts w:ascii="Arial Nova" w:hAnsi="Arial Nova"/>
+          <w:b/>
+          <w:bCs/>
+          <w:sz w:val="24"/>
+          <w:szCs w:val="24"/>
+        </w:rPr>
+        <w:t>, AZ)</w:t>
+      </w:r>
+    </w:p>
+    <w:p>
+      <w:pPr>
+        <w:pStyle w:val="ListParagraph"/>
+        <w:jc w:val="both"/>
+        <w:rPr>
+          <w:rFonts w:ascii="Arial Nova" w:hAnsi="Arial Nova"/>
+          <w:sz w:val="20"/>
+          <w:szCs w:val="20"/>
+        </w:rPr>
+      </w:pPr>
+      <w:r>
+        <w:rPr>
+          <w:rFonts w:ascii="Arial Nova" w:hAnsi="Arial Nova"/>
+          <w:i/>
+          <w:iCs/>
+          <w:sz w:val="20"/>
+          <w:szCs w:val="20"/>
+        </w:rPr>
+        <w:t>Bachelor of Science in Computer Science</w:t>
+      </w:r>
+    </w:p>
+    <w:p>
+      <w:pPr>
+        <w:pStyle w:val="ListParagraph"/>
+        <w:jc w:val="both"/>
+        <w:rPr>
+          <w:rFonts w:ascii="Arial Nova" w:hAnsi="Arial Nova"/>
+          <w:sz w:val="20"/>
+          <w:szCs w:val="20"/>
+        </w:rPr>
+      </w:pPr>
+      <w:r>
+        <w:rPr>
+          <w:rFonts w:ascii="Arial Nova" w:hAnsi="Arial Nova"/>
+          <w:sz w:val="20"/>
+          <w:szCs w:val="20"/>
+        </w:rPr>
+        <w:t>Relevant Course Work:</w:t>
+      </w:r>
+    </w:p>
+    <w:p>
+      <w:pPr>
+        <w:pStyle w:val="ListParagraph"/>
+        <w:jc w:val="both"/>
+        <w:rPr>
+          <w:rFonts w:ascii="Arial Nova" w:hAnsi="Arial Nova"/>
+          <w:sz w:val="20"/>
+          <w:szCs w:val="20"/>
+        </w:rPr>
+      </w:pPr>
+      <w:r>
+        <w:rPr>
+          <w:rFonts w:ascii="Arial Nova" w:hAnsi="Arial Nova"/>
+          <w:sz w:val="20"/>
+          <w:szCs w:val="20"/>
+        </w:rPr>
+        <w:tab/>
+        <w:t>- CS386: Software Engineering</w:t>
+      </w:r>
+    </w:p>
+    <w:p>
+      <w:pPr>
+        <w:pStyle w:val="ListParagraph"/>
+        <w:jc w:val="both"/>
+        <w:rPr>
+          <w:rFonts w:ascii="Arial Nova" w:hAnsi="Arial Nova"/>
+          <w:sz w:val="20"/>
+          <w:szCs w:val="20"/>
+        </w:rPr>
+      </w:pPr>
+      <w:r>
+        <w:rPr>
+          <w:rFonts w:ascii="Arial Nova" w:hAnsi="Arial Nova"/>
+          <w:sz w:val="20"/>
+          <w:szCs w:val="20"/>
+        </w:rPr>
+        <w:tab/>
+        <w:t>- CS212: Web Design</w:t>
+      </w:r>
+    </w:p>
+    <w:p>
+      <w:pPr>
+        <w:jc w:val="both"/>
+        <w:rPr>
+          <w:rFonts w:ascii="Arial Nova" w:hAnsi="Arial Nova"/>
+          <w:b/>
+          <w:bCs/>
+          <w:sz w:val="24"/>
+          <w:szCs w:val="24"/>
+        </w:rPr>
+      </w:pPr>
+      <w:r>
+        <w:rPr>
+          <w:rFonts w:ascii="Arial Nova" w:hAnsi="Arial Nova"/>
+          <w:b/>
+          <w:bCs/>
+          <w:sz w:val="24"/>
+          <w:szCs w:val="24"/>
+        </w:rPr>
+        <w:t>Other Interests</w:t>
+      </w:r>
+      <w:r>
+        <w:rPr>
+          <w:rFonts w:ascii="Arial Nova" w:hAnsi="Arial Nova"/>
+          <w:b/>
+          <w:bCs/>
+          <w:sz w:val="24"/>
+          <w:szCs w:val="24"/>
+        </w:rPr>
+        <w:t>:</w:t>
+      </w:r>
+    </w:p>
+    <w:p>
+      <w:pPr>
+        <w:jc w:val="both"/>
+        <w:rPr>
+          <w:rFonts w:ascii="Arial Nova" w:hAnsi="Arial Nova"/>
+          <w:sz w:val="24"/>
+          <w:szCs w:val="24"/>
+        </w:rPr>
+      </w:pPr>
+      <w:r>
+        <w:rPr>
+          <w:rFonts w:ascii="Arial Nova" w:hAnsi="Arial Nova"/>
+          <w:b/>
+          <w:bCs/>
+          <w:sz w:val="24"/>
+          <w:szCs w:val="24"/>
+        </w:rPr>
+        <w:tab/>
+      </w:r>
+      <w:r>
+        <w:rPr>
+          <w:rFonts w:ascii="Arial Nova" w:hAnsi="Arial Nova"/>
+          <w:sz w:val="24"/>
+          <w:szCs w:val="24"/>
+        </w:rPr>
+        <w:t xml:space="preserve"> </w:t>
+      </w:r>
+      <w:r>
+        <w:rPr>
+          <w:rFonts w:ascii="Arial Nova" w:hAnsi="Arial Nova"/>
+          <w:sz w:val="24"/>
+          <w:szCs w:val="24"/>
+        </w:rPr>
+        <w:t>My primary interests are in storytelling and, by extension, the ways that stories can be told in different mediums such as gaming.</w:t>
+      </w:r>
+    </w:p>
+    <w:p>
+      <w:pPr>
+        <w:jc w:val="both"/>
+        <w:rPr>
+          <w:rFonts w:ascii="Arial Nova" w:hAnsi="Arial Nova"/>
+          <w:sz w:val="24"/>
+          <w:szCs w:val="24"/>
+        </w:rPr>
+      </w:pPr>
+    </w:p>
+    <w:p>
+      <w:pPr>
         <w:jc w:val="both"/>
         <w:rPr>
           <w:rFonts w:ascii="Arial Nova" w:hAnsi="Arial Nova"/>
@@ -2252,7 +3459,7 @@
       </w:pPr>
     </w:p>
     <w:sectPr>
-      <w:headerReference w:type="default" r:id="rId9"/>
+      <w:headerReference w:type="default" r:id="rId10"/>
       <w:pgSz w:w="12240" w:h="15840"/>
       <w:pgMar w:top="1440" w:right="1440" w:bottom="1440" w:left="1440" w:header="720" w:footer="720" w:gutter="0"/>
       <w:cols w:space="720"/>
@@ -3130,6 +4337,7 @@
   <w:style w:type="character" w:default="1" w:styleId="DefaultParagraphFont">
     <w:name w:val="Default Paragraph Font"/>
     <w:uiPriority w:val="1"/>
+    <w:semiHidden/>
     <w:unhideWhenUsed/>
   </w:style>
   <w:style w:type="table" w:default="1" w:styleId="TableNormal">

</xml_diff>

<commit_message>
updates Shlok's part for the inventory
</commit_message>
<xml_diff>
--- a/Team Inventory.docx
+++ b/Team Inventory.docx
@@ -6,6 +6,8 @@
       <w:pPr>
         <w:jc w:val="center"/>
       </w:pPr>
+      <w:bookmarkStart w:id="0" w:name="_Hlk116035937"/>
+      <w:bookmarkEnd w:id="0"/>
     </w:p>
     <w:p>
       <w:pPr>
@@ -709,7 +711,7 @@
           </wp:anchor>
         </w:drawing>
       </w:r>
-      <w:bookmarkStart w:id="0" w:name="_Hlk115689275"/>
+      <w:bookmarkStart w:id="1" w:name="_Hlk115689275"/>
       <w:r>
         <w:rPr>
           <w:rFonts w:ascii="Arial Nova" w:hAnsi="Arial Nova"/>
@@ -1472,7 +1474,7 @@
         <w:t xml:space="preserve">I have always had a passion for technology, and so when it came time to pursue my degree, I knew what I wanted to major in. I have worked for ITS in some capacity since I started as a freshman at NAU and have gained a lot of valuable work experience during my time with ITS. I am always looking for areas that I can improve in and learn more about. </w:t>
       </w:r>
     </w:p>
-    <w:bookmarkEnd w:id="0"/>
+    <w:bookmarkEnd w:id="1"/>
     <w:p>
       <w:pPr>
         <w:jc w:val="both"/>
@@ -2316,16 +2318,1226 @@
     </w:p>
     <w:p>
       <w:pPr>
-        <w:jc w:val="both"/>
-        <w:rPr>
-          <w:rFonts w:ascii="Arial Nova" w:hAnsi="Arial Nova"/>
-          <w:sz w:val="24"/>
-          <w:szCs w:val="24"/>
-        </w:rPr>
-      </w:pPr>
+        <w:ind w:left="720" w:firstLine="720"/>
+        <w:jc w:val="both"/>
+        <w:rPr>
+          <w:rFonts w:ascii="Arial Nova" w:hAnsi="Arial Nova"/>
+          <w:sz w:val="24"/>
+          <w:szCs w:val="24"/>
+        </w:rPr>
+      </w:pPr>
+      <w:r>
+        <w:rPr>
+          <w:rFonts w:ascii="Arial Nova" w:hAnsi="Arial Nova"/>
+          <w:noProof/>
+          <w:sz w:val="24"/>
+          <w:szCs w:val="24"/>
+        </w:rPr>
+        <w:lastRenderedPageBreak/>
+        <w:drawing>
+          <wp:anchor distT="0" distB="0" distL="114300" distR="114300" simplePos="0" relativeHeight="251660288" behindDoc="0" locked="0" layoutInCell="1" allowOverlap="1" wp14:anchorId="6CEF2760" wp14:editId="45E0613E">
+            <wp:simplePos x="0" y="0"/>
+            <wp:positionH relativeFrom="column">
+              <wp:posOffset>4457255</wp:posOffset>
+            </wp:positionH>
+            <wp:positionV relativeFrom="paragraph">
+              <wp:posOffset>72390</wp:posOffset>
+            </wp:positionV>
+            <wp:extent cx="1353185" cy="1229995"/>
+            <wp:effectExtent l="4445" t="0" r="3810" b="3810"/>
+            <wp:wrapNone/>
+            <wp:docPr id="4" name="Picture 4" descr="A picture containing wall, indoor, laying&#10;&#10;Description automatically generated"/>
+            <wp:cNvGraphicFramePr>
+              <a:graphicFrameLocks xmlns:a="http://schemas.openxmlformats.org/drawingml/2006/main" noChangeAspect="1"/>
+            </wp:cNvGraphicFramePr>
+            <a:graphic xmlns:a="http://schemas.openxmlformats.org/drawingml/2006/main">
+              <a:graphicData uri="http://schemas.openxmlformats.org/drawingml/2006/picture">
+                <pic:pic xmlns:pic="http://schemas.openxmlformats.org/drawingml/2006/picture">
+                  <pic:nvPicPr>
+                    <pic:cNvPr id="4" name="Picture 4" descr="A picture containing wall, indoor, laying&#10;&#10;Description automatically generated"/>
+                    <pic:cNvPicPr>
+                      <a:picLocks noChangeAspect="1" noChangeArrowheads="1"/>
+                    </pic:cNvPicPr>
+                  </pic:nvPicPr>
+                  <pic:blipFill rotWithShape="1">
+                    <a:blip r:embed="rId9" cstate="print">
+                      <a:extLst>
+                        <a:ext uri="{28A0092B-C50C-407E-A947-70E740481C1C}">
+                          <a14:useLocalDpi xmlns:a14="http://schemas.microsoft.com/office/drawing/2010/main" val="0"/>
+                        </a:ext>
+                      </a:extLst>
+                    </a:blip>
+                    <a:srcRect l="26809" t="20735" r="27440" b="23799"/>
+                    <a:stretch/>
+                  </pic:blipFill>
+                  <pic:spPr bwMode="auto">
+                    <a:xfrm rot="5400000">
+                      <a:off x="0" y="0"/>
+                      <a:ext cx="1353185" cy="1229995"/>
+                    </a:xfrm>
+                    <a:prstGeom prst="rect">
+                      <a:avLst/>
+                    </a:prstGeom>
+                    <a:noFill/>
+                    <a:ln>
+                      <a:noFill/>
+                    </a:ln>
+                    <a:extLst>
+                      <a:ext uri="{53640926-AAD7-44D8-BBD7-CCE9431645EC}">
+                        <a14:shadowObscured xmlns:a14="http://schemas.microsoft.com/office/drawing/2010/main"/>
+                      </a:ext>
+                    </a:extLst>
+                  </pic:spPr>
+                </pic:pic>
+              </a:graphicData>
+            </a:graphic>
+          </wp:anchor>
+        </w:drawing>
+      </w:r>
+      <w:r>
+        <w:rPr>
+          <w:rFonts w:ascii="Arial Nova" w:hAnsi="Arial Nova"/>
+          <w:b/>
+          <w:bCs/>
+          <w:sz w:val="24"/>
+          <w:szCs w:val="24"/>
+        </w:rPr>
+        <w:t xml:space="preserve">Name: </w:t>
+      </w:r>
+      <w:proofErr w:type="spellStart"/>
+      <w:r>
+        <w:rPr>
+          <w:rFonts w:ascii="Arial Nova" w:hAnsi="Arial Nova"/>
+          <w:sz w:val="24"/>
+          <w:szCs w:val="24"/>
+        </w:rPr>
+        <w:t>Shlok</w:t>
+      </w:r>
+      <w:proofErr w:type="spellEnd"/>
+      <w:r>
+        <w:rPr>
+          <w:rFonts w:ascii="Arial Nova" w:hAnsi="Arial Nova"/>
+          <w:sz w:val="24"/>
+          <w:szCs w:val="24"/>
+        </w:rPr>
+        <w:t xml:space="preserve"> Sheth</w:t>
+      </w:r>
+      <w:r>
+        <w:rPr>
+          <w:rFonts w:ascii="Arial Nova" w:hAnsi="Arial Nova"/>
+          <w:sz w:val="24"/>
+          <w:szCs w:val="24"/>
+        </w:rPr>
+        <w:t xml:space="preserve"> (</w:t>
+      </w:r>
+      <w:r>
+        <w:rPr>
+          <w:rFonts w:ascii="Arial Nova" w:hAnsi="Arial Nova"/>
+          <w:sz w:val="24"/>
+          <w:szCs w:val="24"/>
+        </w:rPr>
+        <w:t>Full Stack Developer</w:t>
+      </w:r>
+      <w:r>
+        <w:rPr>
+          <w:rFonts w:ascii="Arial Nova" w:hAnsi="Arial Nova"/>
+          <w:sz w:val="24"/>
+          <w:szCs w:val="24"/>
+        </w:rPr>
+        <w:t>)</w:t>
+      </w:r>
+      <w:r>
+        <w:rPr>
+          <w:rFonts w:ascii="Arial Nova" w:hAnsi="Arial Nova"/>
+          <w:noProof/>
+          <w:sz w:val="24"/>
+          <w:szCs w:val="24"/>
+        </w:rPr>
+        <w:t xml:space="preserve"> </w:t>
+      </w:r>
+    </w:p>
+    <w:p>
+      <w:pPr>
+        <w:jc w:val="both"/>
+        <w:rPr>
+          <w:rFonts w:ascii="Arial Nova" w:hAnsi="Arial Nova"/>
+          <w:sz w:val="24"/>
+          <w:szCs w:val="24"/>
+        </w:rPr>
+      </w:pPr>
+      <w:r>
+        <w:rPr>
+          <w:rFonts w:ascii="Arial Nova" w:hAnsi="Arial Nova"/>
+          <w:b/>
+          <w:bCs/>
+          <w:sz w:val="24"/>
+          <w:szCs w:val="24"/>
+        </w:rPr>
+        <w:tab/>
+      </w:r>
+      <w:r>
+        <w:rPr>
+          <w:rFonts w:ascii="Arial Nova" w:hAnsi="Arial Nova"/>
+          <w:b/>
+          <w:bCs/>
+          <w:sz w:val="24"/>
+          <w:szCs w:val="24"/>
+        </w:rPr>
+        <w:tab/>
+        <w:t xml:space="preserve">Major: </w:t>
+      </w:r>
+      <w:r>
+        <w:rPr>
+          <w:rFonts w:ascii="Arial Nova" w:hAnsi="Arial Nova"/>
+          <w:sz w:val="24"/>
+          <w:szCs w:val="24"/>
+        </w:rPr>
+        <w:t>Computer Science</w:t>
+      </w:r>
+    </w:p>
+    <w:p>
+      <w:pPr>
+        <w:jc w:val="both"/>
+        <w:rPr>
+          <w:rFonts w:ascii="Arial Nova" w:hAnsi="Arial Nova"/>
+          <w:sz w:val="24"/>
+          <w:szCs w:val="24"/>
+        </w:rPr>
+      </w:pPr>
+      <w:r>
+        <w:rPr>
+          <w:rFonts w:ascii="Arial Nova" w:hAnsi="Arial Nova"/>
+          <w:b/>
+          <w:bCs/>
+          <w:sz w:val="24"/>
+          <w:szCs w:val="24"/>
+        </w:rPr>
+        <w:tab/>
+      </w:r>
+      <w:r>
+        <w:rPr>
+          <w:rFonts w:ascii="Arial Nova" w:hAnsi="Arial Nova"/>
+          <w:b/>
+          <w:bCs/>
+          <w:sz w:val="24"/>
+          <w:szCs w:val="24"/>
+        </w:rPr>
+        <w:tab/>
+        <w:t xml:space="preserve">Hometown: </w:t>
+      </w:r>
+      <w:r>
+        <w:rPr>
+          <w:rFonts w:ascii="Arial Nova" w:hAnsi="Arial Nova"/>
+          <w:sz w:val="24"/>
+          <w:szCs w:val="24"/>
+        </w:rPr>
+        <w:t>Pune, India</w:t>
+      </w:r>
+    </w:p>
+    <w:p>
+      <w:pPr>
+        <w:jc w:val="both"/>
+        <w:rPr>
+          <w:rFonts w:ascii="Arial Nova" w:hAnsi="Arial Nova"/>
+          <w:sz w:val="24"/>
+          <w:szCs w:val="24"/>
+        </w:rPr>
+      </w:pPr>
+    </w:p>
+    <w:p>
+      <w:pPr>
+        <w:jc w:val="both"/>
+        <w:rPr>
+          <w:rFonts w:ascii="Arial Nova" w:hAnsi="Arial Nova"/>
+          <w:b/>
+          <w:bCs/>
+          <w:sz w:val="24"/>
+          <w:szCs w:val="24"/>
+        </w:rPr>
+      </w:pPr>
+      <w:r>
+        <w:rPr>
+          <w:rFonts w:ascii="Arial Nova" w:hAnsi="Arial Nova"/>
+          <w:b/>
+          <w:bCs/>
+          <w:sz w:val="24"/>
+          <w:szCs w:val="24"/>
+        </w:rPr>
+        <w:t>Education:</w:t>
+      </w:r>
+    </w:p>
+    <w:p>
+      <w:pPr>
+        <w:pStyle w:val="ListParagraph"/>
+        <w:numPr>
+          <w:ilvl w:val="0"/>
+          <w:numId w:val="2"/>
+        </w:numPr>
+        <w:jc w:val="both"/>
+        <w:rPr>
+          <w:rFonts w:ascii="Arial Nova" w:hAnsi="Arial Nova"/>
+          <w:b/>
+          <w:bCs/>
+          <w:sz w:val="24"/>
+          <w:szCs w:val="24"/>
+        </w:rPr>
+      </w:pPr>
+      <w:r>
+        <w:rPr>
+          <w:rFonts w:ascii="Arial Nova" w:hAnsi="Arial Nova"/>
+          <w:b/>
+          <w:bCs/>
+          <w:sz w:val="24"/>
+          <w:szCs w:val="24"/>
+        </w:rPr>
+        <w:t>Pima Community College</w:t>
+      </w:r>
+      <w:r>
+        <w:rPr>
+          <w:rFonts w:ascii="Arial Nova" w:hAnsi="Arial Nova"/>
+          <w:b/>
+          <w:bCs/>
+          <w:sz w:val="24"/>
+          <w:szCs w:val="24"/>
+        </w:rPr>
+        <w:t xml:space="preserve"> (</w:t>
+      </w:r>
+      <w:r>
+        <w:rPr>
+          <w:rFonts w:ascii="Arial Nova" w:hAnsi="Arial Nova"/>
+          <w:b/>
+          <w:bCs/>
+          <w:sz w:val="24"/>
+          <w:szCs w:val="24"/>
+        </w:rPr>
+        <w:t>Tucson</w:t>
+      </w:r>
+      <w:r>
+        <w:rPr>
+          <w:rFonts w:ascii="Arial Nova" w:hAnsi="Arial Nova"/>
+          <w:b/>
+          <w:bCs/>
+          <w:sz w:val="24"/>
+          <w:szCs w:val="24"/>
+        </w:rPr>
+        <w:t>, AZ)</w:t>
+      </w:r>
+    </w:p>
+    <w:p>
+      <w:pPr>
+        <w:pStyle w:val="ListParagraph"/>
+        <w:jc w:val="both"/>
+        <w:rPr>
+          <w:rFonts w:ascii="Arial Nova" w:hAnsi="Arial Nova"/>
+          <w:i/>
+          <w:iCs/>
+          <w:sz w:val="20"/>
+          <w:szCs w:val="20"/>
+        </w:rPr>
+      </w:pPr>
+      <w:r>
+        <w:rPr>
+          <w:rFonts w:ascii="Arial Nova" w:hAnsi="Arial Nova"/>
+          <w:i/>
+          <w:iCs/>
+          <w:sz w:val="20"/>
+          <w:szCs w:val="20"/>
+        </w:rPr>
+        <w:t>Associate of Science</w:t>
+      </w:r>
+    </w:p>
+    <w:p>
+      <w:pPr>
+        <w:pStyle w:val="ListParagraph"/>
+        <w:jc w:val="both"/>
+        <w:rPr>
+          <w:rFonts w:ascii="Arial Nova" w:hAnsi="Arial Nova"/>
+          <w:i/>
+          <w:iCs/>
+          <w:sz w:val="20"/>
+          <w:szCs w:val="20"/>
+        </w:rPr>
+      </w:pPr>
+      <w:r>
+        <w:rPr>
+          <w:rFonts w:ascii="Arial Nova" w:hAnsi="Arial Nova"/>
+          <w:sz w:val="20"/>
+          <w:szCs w:val="20"/>
+        </w:rPr>
+        <w:t xml:space="preserve">Concentration: </w:t>
+      </w:r>
+      <w:r>
+        <w:rPr>
+          <w:rFonts w:ascii="Arial Nova" w:hAnsi="Arial Nova"/>
+          <w:i/>
+          <w:iCs/>
+          <w:sz w:val="20"/>
+          <w:szCs w:val="20"/>
+        </w:rPr>
+        <w:t>Computer Science</w:t>
+      </w:r>
+    </w:p>
+    <w:p>
+      <w:pPr>
+        <w:pStyle w:val="ListParagraph"/>
+        <w:jc w:val="both"/>
+        <w:rPr>
+          <w:rFonts w:ascii="Arial Nova" w:hAnsi="Arial Nova"/>
+          <w:sz w:val="20"/>
+          <w:szCs w:val="20"/>
+        </w:rPr>
+      </w:pPr>
+      <w:r>
+        <w:rPr>
+          <w:rFonts w:ascii="Arial Nova" w:hAnsi="Arial Nova"/>
+          <w:sz w:val="20"/>
+          <w:szCs w:val="20"/>
+        </w:rPr>
+        <w:t>August 20</w:t>
+      </w:r>
+      <w:r>
+        <w:rPr>
+          <w:rFonts w:ascii="Arial Nova" w:hAnsi="Arial Nova"/>
+          <w:sz w:val="20"/>
+          <w:szCs w:val="20"/>
+        </w:rPr>
+        <w:t>19</w:t>
+      </w:r>
+      <w:r>
+        <w:rPr>
+          <w:rFonts w:ascii="Arial Nova" w:hAnsi="Arial Nova"/>
+          <w:sz w:val="20"/>
+          <w:szCs w:val="20"/>
+        </w:rPr>
+        <w:t xml:space="preserve"> – May 20</w:t>
+      </w:r>
+      <w:r>
+        <w:rPr>
+          <w:rFonts w:ascii="Arial Nova" w:hAnsi="Arial Nova"/>
+          <w:sz w:val="20"/>
+          <w:szCs w:val="20"/>
+        </w:rPr>
+        <w:t>21</w:t>
+      </w:r>
+    </w:p>
+    <w:p>
+      <w:pPr>
+        <w:pStyle w:val="ListParagraph"/>
+        <w:jc w:val="both"/>
+        <w:rPr>
+          <w:rFonts w:ascii="Arial Nova" w:hAnsi="Arial Nova"/>
+          <w:sz w:val="20"/>
+          <w:szCs w:val="20"/>
+        </w:rPr>
+      </w:pPr>
+    </w:p>
+    <w:p>
+      <w:pPr>
+        <w:pStyle w:val="ListParagraph"/>
+        <w:numPr>
+          <w:ilvl w:val="0"/>
+          <w:numId w:val="2"/>
+        </w:numPr>
+        <w:jc w:val="both"/>
+        <w:rPr>
+          <w:rFonts w:ascii="Arial Nova" w:hAnsi="Arial Nova"/>
+          <w:b/>
+          <w:bCs/>
+          <w:sz w:val="24"/>
+          <w:szCs w:val="24"/>
+        </w:rPr>
+      </w:pPr>
+      <w:r>
+        <w:rPr>
+          <w:rFonts w:ascii="Arial Nova" w:hAnsi="Arial Nova"/>
+          <w:b/>
+          <w:bCs/>
+          <w:sz w:val="24"/>
+          <w:szCs w:val="24"/>
+        </w:rPr>
+        <w:t xml:space="preserve">Northern Arizona University </w:t>
+      </w:r>
+      <w:r>
+        <w:rPr>
+          <w:rFonts w:ascii="Arial Nova" w:hAnsi="Arial Nova"/>
+          <w:b/>
+          <w:bCs/>
+          <w:sz w:val="24"/>
+          <w:szCs w:val="24"/>
+        </w:rPr>
+        <w:t>(</w:t>
+      </w:r>
+      <w:r>
+        <w:rPr>
+          <w:rFonts w:ascii="Arial Nova" w:hAnsi="Arial Nova"/>
+          <w:b/>
+          <w:bCs/>
+          <w:sz w:val="24"/>
+          <w:szCs w:val="24"/>
+        </w:rPr>
+        <w:t>Flagstaff</w:t>
+      </w:r>
+      <w:r>
+        <w:rPr>
+          <w:rFonts w:ascii="Arial Nova" w:hAnsi="Arial Nova"/>
+          <w:b/>
+          <w:bCs/>
+          <w:sz w:val="24"/>
+          <w:szCs w:val="24"/>
+        </w:rPr>
+        <w:t>, AZ)</w:t>
+      </w:r>
+    </w:p>
+    <w:p>
+      <w:pPr>
+        <w:pStyle w:val="ListParagraph"/>
+        <w:jc w:val="both"/>
+        <w:rPr>
+          <w:rFonts w:ascii="Arial Nova" w:hAnsi="Arial Nova"/>
+          <w:i/>
+          <w:iCs/>
+          <w:sz w:val="20"/>
+          <w:szCs w:val="20"/>
+        </w:rPr>
+      </w:pPr>
+      <w:r>
+        <w:rPr>
+          <w:rFonts w:ascii="Arial Nova" w:hAnsi="Arial Nova"/>
+          <w:i/>
+          <w:iCs/>
+          <w:sz w:val="20"/>
+          <w:szCs w:val="20"/>
+        </w:rPr>
+        <w:t>Bachelor Computer Science</w:t>
+      </w:r>
+    </w:p>
+    <w:p>
+      <w:pPr>
+        <w:pStyle w:val="ListParagraph"/>
+        <w:jc w:val="both"/>
+        <w:rPr>
+          <w:rFonts w:ascii="Arial Nova" w:hAnsi="Arial Nova"/>
+          <w:sz w:val="20"/>
+          <w:szCs w:val="20"/>
+        </w:rPr>
+      </w:pPr>
+      <w:r>
+        <w:rPr>
+          <w:rFonts w:ascii="Arial Nova" w:hAnsi="Arial Nova"/>
+          <w:sz w:val="20"/>
+          <w:szCs w:val="20"/>
+        </w:rPr>
+        <w:t>August 20</w:t>
+      </w:r>
+      <w:r>
+        <w:rPr>
+          <w:rFonts w:ascii="Arial Nova" w:hAnsi="Arial Nova"/>
+          <w:sz w:val="20"/>
+          <w:szCs w:val="20"/>
+        </w:rPr>
+        <w:t>21</w:t>
+      </w:r>
+      <w:r>
+        <w:rPr>
+          <w:rFonts w:ascii="Arial Nova" w:hAnsi="Arial Nova"/>
+          <w:sz w:val="20"/>
+          <w:szCs w:val="20"/>
+        </w:rPr>
+        <w:t xml:space="preserve"> – May 2023</w:t>
+      </w:r>
+    </w:p>
+    <w:p>
+      <w:pPr>
+        <w:pStyle w:val="ListParagraph"/>
+        <w:jc w:val="both"/>
+        <w:rPr>
+          <w:rFonts w:ascii="Arial Nova" w:hAnsi="Arial Nova"/>
+          <w:sz w:val="20"/>
+          <w:szCs w:val="20"/>
+        </w:rPr>
+      </w:pPr>
+      <w:r>
+        <w:rPr>
+          <w:rFonts w:ascii="Arial Nova" w:hAnsi="Arial Nova"/>
+          <w:sz w:val="20"/>
+          <w:szCs w:val="20"/>
+        </w:rPr>
+        <w:t>Relevant Course Work:</w:t>
+      </w:r>
+    </w:p>
+    <w:p>
+      <w:pPr>
+        <w:pStyle w:val="ListParagraph"/>
+        <w:jc w:val="both"/>
+        <w:rPr>
+          <w:rFonts w:ascii="Arial Nova" w:hAnsi="Arial Nova"/>
+          <w:sz w:val="20"/>
+          <w:szCs w:val="20"/>
+        </w:rPr>
+      </w:pPr>
+      <w:r>
+        <w:rPr>
+          <w:rFonts w:ascii="Arial Nova" w:hAnsi="Arial Nova"/>
+          <w:sz w:val="20"/>
+          <w:szCs w:val="20"/>
+        </w:rPr>
+        <w:tab/>
+        <w:t>- CS386: Software Engineering</w:t>
+      </w:r>
+    </w:p>
+    <w:p>
+      <w:pPr>
+        <w:pStyle w:val="ListParagraph"/>
+        <w:ind w:firstLine="720"/>
+        <w:jc w:val="both"/>
+        <w:rPr>
+          <w:rFonts w:ascii="Arial Nova" w:hAnsi="Arial Nova"/>
+          <w:sz w:val="20"/>
+          <w:szCs w:val="20"/>
+        </w:rPr>
+      </w:pPr>
+      <w:r>
+        <w:rPr>
+          <w:rFonts w:ascii="Arial Nova" w:hAnsi="Arial Nova"/>
+          <w:sz w:val="20"/>
+          <w:szCs w:val="20"/>
+        </w:rPr>
+        <w:t>- CS345: Database Systems</w:t>
+      </w:r>
+    </w:p>
+    <w:p>
+      <w:pPr>
+        <w:pStyle w:val="ListParagraph"/>
+        <w:jc w:val="both"/>
+        <w:rPr>
+          <w:rFonts w:ascii="Arial Nova" w:hAnsi="Arial Nova"/>
+          <w:sz w:val="20"/>
+          <w:szCs w:val="20"/>
+        </w:rPr>
+      </w:pPr>
+      <w:r>
+        <w:rPr>
+          <w:rFonts w:ascii="Arial Nova" w:hAnsi="Arial Nova"/>
+          <w:sz w:val="20"/>
+          <w:szCs w:val="20"/>
+        </w:rPr>
+        <w:tab/>
+        <w:t>- CS</w:t>
+      </w:r>
+      <w:r>
+        <w:rPr>
+          <w:rFonts w:ascii="Arial Nova" w:hAnsi="Arial Nova"/>
+          <w:sz w:val="20"/>
+          <w:szCs w:val="20"/>
+        </w:rPr>
+        <w:t>2</w:t>
+      </w:r>
+      <w:r>
+        <w:rPr>
+          <w:rFonts w:ascii="Arial Nova" w:hAnsi="Arial Nova"/>
+          <w:sz w:val="20"/>
+          <w:szCs w:val="20"/>
+        </w:rPr>
+        <w:t>12: Web Design I</w:t>
+      </w:r>
+    </w:p>
+    <w:p>
+      <w:pPr>
+        <w:pStyle w:val="ListParagraph"/>
+        <w:jc w:val="both"/>
+        <w:rPr>
+          <w:rFonts w:ascii="Arial Nova" w:hAnsi="Arial Nova"/>
+          <w:sz w:val="20"/>
+          <w:szCs w:val="20"/>
+        </w:rPr>
+      </w:pPr>
+      <w:r>
+        <w:rPr>
+          <w:rFonts w:ascii="Arial Nova" w:hAnsi="Arial Nova"/>
+          <w:sz w:val="20"/>
+          <w:szCs w:val="20"/>
+        </w:rPr>
+        <w:tab/>
+        <w:t>- CS421: Algorithms</w:t>
+      </w:r>
+    </w:p>
+    <w:p>
+      <w:pPr>
+        <w:jc w:val="both"/>
+        <w:rPr>
+          <w:rFonts w:ascii="Arial Nova" w:hAnsi="Arial Nova"/>
+          <w:b/>
+          <w:bCs/>
+          <w:sz w:val="24"/>
+          <w:szCs w:val="24"/>
+        </w:rPr>
+      </w:pPr>
+      <w:r>
+        <w:rPr>
+          <w:rFonts w:ascii="Arial Nova" w:hAnsi="Arial Nova"/>
+          <w:b/>
+          <w:bCs/>
+          <w:sz w:val="24"/>
+          <w:szCs w:val="24"/>
+        </w:rPr>
+        <w:t>Work Experience:</w:t>
+      </w:r>
+    </w:p>
+    <w:p>
+      <w:pPr>
+        <w:pStyle w:val="ListParagraph"/>
+        <w:numPr>
+          <w:ilvl w:val="0"/>
+          <w:numId w:val="2"/>
+        </w:numPr>
+        <w:jc w:val="both"/>
+        <w:rPr>
+          <w:rFonts w:ascii="Arial Nova" w:hAnsi="Arial Nova"/>
+          <w:b/>
+          <w:bCs/>
+          <w:sz w:val="24"/>
+          <w:szCs w:val="24"/>
+        </w:rPr>
+      </w:pPr>
+      <w:r>
+        <w:rPr>
+          <w:rFonts w:ascii="Arial Nova" w:hAnsi="Arial Nova"/>
+          <w:b/>
+          <w:bCs/>
+          <w:sz w:val="24"/>
+          <w:szCs w:val="24"/>
+        </w:rPr>
+        <w:t>Apprentice</w:t>
+      </w:r>
+      <w:r>
+        <w:rPr>
+          <w:rFonts w:ascii="Arial Nova" w:hAnsi="Arial Nova"/>
+          <w:b/>
+          <w:bCs/>
+          <w:sz w:val="24"/>
+          <w:szCs w:val="24"/>
+        </w:rPr>
+        <w:t xml:space="preserve"> Programmer (Flagstaff, AZ)</w:t>
+      </w:r>
+    </w:p>
+    <w:p>
+      <w:pPr>
+        <w:pStyle w:val="ListParagraph"/>
+        <w:jc w:val="both"/>
+        <w:rPr>
+          <w:rFonts w:ascii="Arial Nova" w:hAnsi="Arial Nova"/>
+          <w:i/>
+          <w:iCs/>
+          <w:sz w:val="20"/>
+          <w:szCs w:val="20"/>
+        </w:rPr>
+      </w:pPr>
+      <w:r>
+        <w:rPr>
+          <w:rFonts w:ascii="Arial Nova" w:hAnsi="Arial Nova"/>
+          <w:sz w:val="20"/>
+          <w:szCs w:val="20"/>
+        </w:rPr>
+        <w:t xml:space="preserve">Northern Arizona University: </w:t>
+      </w:r>
+      <w:r>
+        <w:rPr>
+          <w:rFonts w:ascii="Arial Nova" w:hAnsi="Arial Nova"/>
+          <w:i/>
+          <w:iCs/>
+          <w:sz w:val="20"/>
+          <w:szCs w:val="20"/>
+        </w:rPr>
+        <w:t>May 2022 – Present</w:t>
+      </w:r>
+    </w:p>
+    <w:p>
+      <w:pPr>
+        <w:pStyle w:val="ListParagraph"/>
+        <w:jc w:val="both"/>
+        <w:rPr>
+          <w:rFonts w:ascii="Arial Nova" w:hAnsi="Arial Nova"/>
+          <w:sz w:val="20"/>
+          <w:szCs w:val="20"/>
+        </w:rPr>
+      </w:pPr>
+      <w:r>
+        <w:rPr>
+          <w:rFonts w:ascii="Arial Nova" w:hAnsi="Arial Nova"/>
+          <w:sz w:val="20"/>
+          <w:szCs w:val="20"/>
+        </w:rPr>
+        <w:t xml:space="preserve">Maintain and develop websites and </w:t>
+      </w:r>
+      <w:r>
+        <w:rPr>
+          <w:rFonts w:ascii="Arial Nova" w:hAnsi="Arial Nova"/>
+          <w:sz w:val="20"/>
+          <w:szCs w:val="20"/>
+        </w:rPr>
+        <w:t>applications</w:t>
+      </w:r>
+      <w:r>
+        <w:rPr>
+          <w:rFonts w:ascii="Arial Nova" w:hAnsi="Arial Nova"/>
+          <w:sz w:val="20"/>
+          <w:szCs w:val="20"/>
+        </w:rPr>
+        <w:t xml:space="preserve"> on the nau.edu domain. Testing new </w:t>
+      </w:r>
+      <w:r>
+        <w:rPr>
+          <w:rFonts w:ascii="Arial Nova" w:hAnsi="Arial Nova"/>
+          <w:sz w:val="20"/>
+          <w:szCs w:val="20"/>
+        </w:rPr>
+        <w:t>applications</w:t>
+      </w:r>
+      <w:r>
+        <w:rPr>
+          <w:rFonts w:ascii="Arial Nova" w:hAnsi="Arial Nova"/>
+          <w:sz w:val="20"/>
+          <w:szCs w:val="20"/>
+        </w:rPr>
+        <w:t xml:space="preserve"> and confirming new functionality during development for the NAU IT department.</w:t>
+      </w:r>
+    </w:p>
+    <w:p>
+      <w:pPr>
+        <w:pStyle w:val="ListParagraph"/>
+        <w:jc w:val="both"/>
+        <w:rPr>
+          <w:rFonts w:ascii="Arial Nova" w:hAnsi="Arial Nova"/>
+          <w:sz w:val="20"/>
+          <w:szCs w:val="20"/>
+        </w:rPr>
+      </w:pPr>
+    </w:p>
+    <w:p>
+      <w:pPr>
+        <w:pStyle w:val="ListParagraph"/>
+        <w:numPr>
+          <w:ilvl w:val="0"/>
+          <w:numId w:val="2"/>
+        </w:numPr>
+        <w:jc w:val="both"/>
+        <w:rPr>
+          <w:rFonts w:ascii="Arial Nova" w:hAnsi="Arial Nova"/>
+          <w:sz w:val="20"/>
+          <w:szCs w:val="20"/>
+        </w:rPr>
+      </w:pPr>
+      <w:r>
+        <w:rPr>
+          <w:rFonts w:ascii="Arial Nova" w:hAnsi="Arial Nova"/>
+          <w:b/>
+          <w:bCs/>
+          <w:sz w:val="24"/>
+          <w:szCs w:val="24"/>
+        </w:rPr>
+        <w:t>Teaching Assistant</w:t>
+      </w:r>
+      <w:r>
+        <w:rPr>
+          <w:rFonts w:ascii="Arial Nova" w:hAnsi="Arial Nova"/>
+          <w:b/>
+          <w:bCs/>
+          <w:sz w:val="24"/>
+          <w:szCs w:val="24"/>
+        </w:rPr>
+        <w:t xml:space="preserve"> (Flagstaff, AZ)</w:t>
+      </w:r>
+    </w:p>
+    <w:p>
+      <w:pPr>
+        <w:pStyle w:val="ListParagraph"/>
+        <w:jc w:val="both"/>
+        <w:rPr>
+          <w:rFonts w:ascii="Arial Nova" w:hAnsi="Arial Nova"/>
+          <w:i/>
+          <w:iCs/>
+          <w:sz w:val="20"/>
+          <w:szCs w:val="20"/>
+        </w:rPr>
+      </w:pPr>
+      <w:r>
+        <w:rPr>
+          <w:rFonts w:ascii="Arial Nova" w:hAnsi="Arial Nova"/>
+          <w:sz w:val="20"/>
+          <w:szCs w:val="20"/>
+        </w:rPr>
+        <w:t xml:space="preserve">Northern Arizona University: </w:t>
+      </w:r>
+      <w:r>
+        <w:rPr>
+          <w:rFonts w:ascii="Arial Nova" w:hAnsi="Arial Nova"/>
+          <w:i/>
+          <w:iCs/>
+          <w:sz w:val="20"/>
+          <w:szCs w:val="20"/>
+        </w:rPr>
+        <w:t>January</w:t>
+      </w:r>
+      <w:r>
+        <w:rPr>
+          <w:rFonts w:ascii="Arial Nova" w:hAnsi="Arial Nova"/>
+          <w:i/>
+          <w:iCs/>
+          <w:sz w:val="20"/>
+          <w:szCs w:val="20"/>
+        </w:rPr>
+        <w:t xml:space="preserve"> 202</w:t>
+      </w:r>
+      <w:r>
+        <w:rPr>
+          <w:rFonts w:ascii="Arial Nova" w:hAnsi="Arial Nova"/>
+          <w:i/>
+          <w:iCs/>
+          <w:sz w:val="20"/>
+          <w:szCs w:val="20"/>
+        </w:rPr>
+        <w:t>2</w:t>
+      </w:r>
+      <w:r>
+        <w:rPr>
+          <w:rFonts w:ascii="Arial Nova" w:hAnsi="Arial Nova"/>
+          <w:i/>
+          <w:iCs/>
+          <w:sz w:val="20"/>
+          <w:szCs w:val="20"/>
+        </w:rPr>
+        <w:t xml:space="preserve"> – </w:t>
+      </w:r>
+      <w:r>
+        <w:rPr>
+          <w:rFonts w:ascii="Arial Nova" w:hAnsi="Arial Nova"/>
+          <w:i/>
+          <w:iCs/>
+          <w:sz w:val="20"/>
+          <w:szCs w:val="20"/>
+        </w:rPr>
+        <w:t>Present</w:t>
+      </w:r>
+    </w:p>
+    <w:p>
+      <w:pPr>
+        <w:pStyle w:val="ListParagraph"/>
+        <w:jc w:val="both"/>
+        <w:rPr>
+          <w:rFonts w:ascii="Arial Nova" w:hAnsi="Arial Nova"/>
+          <w:sz w:val="20"/>
+          <w:szCs w:val="20"/>
+        </w:rPr>
+      </w:pPr>
+      <w:r>
+        <w:rPr>
+          <w:rFonts w:ascii="Arial Nova" w:hAnsi="Arial Nova"/>
+          <w:sz w:val="20"/>
+          <w:szCs w:val="20"/>
+        </w:rPr>
+        <w:t>Grading CS136 – Computer Science II and CS249 – Data Structures weekly coding projects</w:t>
+      </w:r>
+      <w:r>
+        <w:rPr>
+          <w:rFonts w:ascii="Arial Nova" w:hAnsi="Arial Nova"/>
+          <w:sz w:val="20"/>
+          <w:szCs w:val="20"/>
+        </w:rPr>
+        <w:t xml:space="preserve"> and proctoring for exams. </w:t>
+      </w:r>
+    </w:p>
+    <w:p>
+      <w:pPr>
+        <w:pStyle w:val="ListParagraph"/>
+        <w:jc w:val="both"/>
+        <w:rPr>
+          <w:rFonts w:ascii="Arial Nova" w:hAnsi="Arial Nova"/>
+          <w:i/>
+          <w:iCs/>
+          <w:sz w:val="20"/>
+          <w:szCs w:val="20"/>
+        </w:rPr>
+      </w:pPr>
+    </w:p>
+    <w:p>
+      <w:pPr>
+        <w:pStyle w:val="ListParagraph"/>
+        <w:numPr>
+          <w:ilvl w:val="0"/>
+          <w:numId w:val="2"/>
+        </w:numPr>
+        <w:jc w:val="both"/>
+        <w:rPr>
+          <w:rFonts w:ascii="Arial Nova" w:hAnsi="Arial Nova"/>
+          <w:sz w:val="20"/>
+          <w:szCs w:val="20"/>
+        </w:rPr>
+      </w:pPr>
+      <w:r>
+        <w:rPr>
+          <w:rFonts w:ascii="Arial Nova" w:hAnsi="Arial Nova"/>
+          <w:b/>
+          <w:bCs/>
+          <w:sz w:val="24"/>
+          <w:szCs w:val="24"/>
+        </w:rPr>
+        <w:t>Live-Broadcast Technician</w:t>
+      </w:r>
+      <w:r>
+        <w:rPr>
+          <w:rFonts w:ascii="Arial Nova" w:hAnsi="Arial Nova"/>
+          <w:b/>
+          <w:bCs/>
+          <w:sz w:val="24"/>
+          <w:szCs w:val="24"/>
+        </w:rPr>
+        <w:t xml:space="preserve"> (Flagstaff, AZ)</w:t>
+      </w:r>
+    </w:p>
+    <w:p>
+      <w:pPr>
+        <w:pStyle w:val="ListParagraph"/>
+        <w:jc w:val="both"/>
+        <w:rPr>
+          <w:rFonts w:ascii="Arial Nova" w:hAnsi="Arial Nova"/>
+          <w:i/>
+          <w:iCs/>
+          <w:sz w:val="20"/>
+          <w:szCs w:val="20"/>
+        </w:rPr>
+      </w:pPr>
+      <w:r>
+        <w:rPr>
+          <w:rFonts w:ascii="Arial Nova" w:hAnsi="Arial Nova"/>
+          <w:sz w:val="20"/>
+          <w:szCs w:val="20"/>
+        </w:rPr>
+        <w:t xml:space="preserve">ESPN+ / </w:t>
+      </w:r>
+      <w:r>
+        <w:rPr>
+          <w:rFonts w:ascii="Arial Nova" w:hAnsi="Arial Nova"/>
+          <w:sz w:val="20"/>
+          <w:szCs w:val="20"/>
+        </w:rPr>
+        <w:t xml:space="preserve">Northern Arizona University: </w:t>
+      </w:r>
+      <w:r>
+        <w:rPr>
+          <w:rFonts w:ascii="Arial Nova" w:hAnsi="Arial Nova"/>
+          <w:i/>
+          <w:iCs/>
+          <w:sz w:val="20"/>
+          <w:szCs w:val="20"/>
+        </w:rPr>
+        <w:t>November</w:t>
+      </w:r>
+      <w:r>
+        <w:rPr>
+          <w:rFonts w:ascii="Arial Nova" w:hAnsi="Arial Nova"/>
+          <w:i/>
+          <w:iCs/>
+          <w:sz w:val="20"/>
+          <w:szCs w:val="20"/>
+        </w:rPr>
+        <w:t xml:space="preserve"> 20</w:t>
+      </w:r>
+      <w:r>
+        <w:rPr>
+          <w:rFonts w:ascii="Arial Nova" w:hAnsi="Arial Nova"/>
+          <w:i/>
+          <w:iCs/>
+          <w:sz w:val="20"/>
+          <w:szCs w:val="20"/>
+        </w:rPr>
+        <w:t>21</w:t>
+      </w:r>
+      <w:r>
+        <w:rPr>
+          <w:rFonts w:ascii="Arial Nova" w:hAnsi="Arial Nova"/>
+          <w:i/>
+          <w:iCs/>
+          <w:sz w:val="20"/>
+          <w:szCs w:val="20"/>
+        </w:rPr>
+        <w:t xml:space="preserve"> – </w:t>
+      </w:r>
+      <w:r>
+        <w:rPr>
+          <w:rFonts w:ascii="Arial Nova" w:hAnsi="Arial Nova"/>
+          <w:i/>
+          <w:iCs/>
+          <w:sz w:val="20"/>
+          <w:szCs w:val="20"/>
+        </w:rPr>
+        <w:t>April</w:t>
+      </w:r>
+      <w:r>
+        <w:rPr>
+          <w:rFonts w:ascii="Arial Nova" w:hAnsi="Arial Nova"/>
+          <w:i/>
+          <w:iCs/>
+          <w:sz w:val="20"/>
+          <w:szCs w:val="20"/>
+        </w:rPr>
+        <w:t xml:space="preserve"> 202</w:t>
+      </w:r>
+      <w:r>
+        <w:rPr>
+          <w:rFonts w:ascii="Arial Nova" w:hAnsi="Arial Nova"/>
+          <w:i/>
+          <w:iCs/>
+          <w:sz w:val="20"/>
+          <w:szCs w:val="20"/>
+        </w:rPr>
+        <w:t>2</w:t>
+      </w:r>
+    </w:p>
+    <w:p>
+      <w:pPr>
+        <w:pStyle w:val="ListParagraph"/>
+        <w:jc w:val="both"/>
+        <w:rPr>
+          <w:rFonts w:ascii="Arial Nova" w:hAnsi="Arial Nova"/>
+          <w:sz w:val="20"/>
+          <w:szCs w:val="20"/>
+        </w:rPr>
+      </w:pPr>
+      <w:r>
+        <w:rPr>
+          <w:rFonts w:ascii="Arial Nova" w:hAnsi="Arial Nova"/>
+          <w:sz w:val="20"/>
+          <w:szCs w:val="20"/>
+        </w:rPr>
+        <w:t>Camera operator, in-game graphics and statistics provider for the live streaming content for Big Sky Women and Men basketball tournament of 2021.</w:t>
+      </w:r>
+    </w:p>
+    <w:p>
+      <w:pPr>
+        <w:pStyle w:val="ListParagraph"/>
+        <w:jc w:val="both"/>
+        <w:rPr>
+          <w:rFonts w:ascii="Arial Nova" w:hAnsi="Arial Nova"/>
+          <w:sz w:val="20"/>
+          <w:szCs w:val="20"/>
+        </w:rPr>
+      </w:pPr>
+      <w:r>
+        <w:rPr>
+          <w:rFonts w:ascii="Arial Nova" w:hAnsi="Arial Nova"/>
+          <w:sz w:val="20"/>
+          <w:szCs w:val="20"/>
+        </w:rPr>
+        <w:t xml:space="preserve"> </w:t>
+      </w:r>
+    </w:p>
+    <w:p>
+      <w:pPr>
+        <w:jc w:val="both"/>
+        <w:rPr>
+          <w:rFonts w:ascii="Arial Nova" w:hAnsi="Arial Nova"/>
+          <w:b/>
+          <w:bCs/>
+          <w:sz w:val="24"/>
+          <w:szCs w:val="24"/>
+        </w:rPr>
+      </w:pPr>
+      <w:r>
+        <w:rPr>
+          <w:rFonts w:ascii="Arial Nova" w:hAnsi="Arial Nova"/>
+          <w:b/>
+          <w:bCs/>
+          <w:sz w:val="24"/>
+          <w:szCs w:val="24"/>
+        </w:rPr>
+        <w:t>Other Interests</w:t>
+      </w:r>
+      <w:r>
+        <w:rPr>
+          <w:rFonts w:ascii="Arial Nova" w:hAnsi="Arial Nova"/>
+          <w:b/>
+          <w:bCs/>
+          <w:sz w:val="24"/>
+          <w:szCs w:val="24"/>
+        </w:rPr>
+        <w:t>:</w:t>
+      </w:r>
+    </w:p>
+    <w:p>
+      <w:pPr>
+        <w:jc w:val="both"/>
+        <w:rPr>
+          <w:rFonts w:ascii="Arial Nova" w:hAnsi="Arial Nova" w:cstheme="minorHAnsi"/>
+          <w:sz w:val="24"/>
+          <w:szCs w:val="24"/>
+        </w:rPr>
+      </w:pPr>
+      <w:r>
+        <w:rPr>
+          <w:rFonts w:ascii="Arial Nova" w:hAnsi="Arial Nova"/>
+          <w:b/>
+          <w:bCs/>
+          <w:sz w:val="24"/>
+          <w:szCs w:val="24"/>
+        </w:rPr>
+        <w:tab/>
+      </w:r>
+      <w:r>
+        <w:rPr>
+          <w:rFonts w:ascii="Arial Nova" w:hAnsi="Arial Nova" w:cstheme="minorHAnsi"/>
+          <w:sz w:val="24"/>
+          <w:szCs w:val="24"/>
+        </w:rPr>
+        <w:t xml:space="preserve"> </w:t>
+      </w:r>
+      <w:r>
+        <w:rPr>
+          <w:rFonts w:ascii="Arial Nova" w:hAnsi="Arial Nova" w:cstheme="minorHAnsi"/>
+          <w:sz w:val="24"/>
+          <w:szCs w:val="24"/>
+        </w:rPr>
+        <w:t xml:space="preserve">I am fascinated by any piece of technology that works towards making our lives easier and more productive. I am </w:t>
+      </w:r>
+      <w:r>
+        <w:rPr>
+          <w:rFonts w:ascii="Arial Nova" w:hAnsi="Arial Nova" w:cstheme="minorHAnsi"/>
+          <w:color w:val="252525"/>
+          <w:sz w:val="24"/>
+          <w:szCs w:val="24"/>
+        </w:rPr>
+        <w:t xml:space="preserve">curious about new technology and like to be </w:t>
+      </w:r>
+      <w:proofErr w:type="gramStart"/>
+      <w:r>
+        <w:rPr>
+          <w:rFonts w:ascii="Arial Nova" w:hAnsi="Arial Nova" w:cstheme="minorHAnsi"/>
+          <w:color w:val="252525"/>
+          <w:sz w:val="24"/>
+          <w:szCs w:val="24"/>
+        </w:rPr>
+        <w:t>up-to-date</w:t>
+      </w:r>
+      <w:proofErr w:type="gramEnd"/>
+      <w:r>
+        <w:rPr>
+          <w:rFonts w:ascii="Arial Nova" w:hAnsi="Arial Nova" w:cstheme="minorHAnsi"/>
+          <w:color w:val="252525"/>
+          <w:sz w:val="24"/>
+          <w:szCs w:val="24"/>
+        </w:rPr>
+        <w:t xml:space="preserve"> with it</w:t>
+      </w:r>
+      <w:r>
+        <w:rPr>
+          <w:rFonts w:ascii="Arial Nova" w:hAnsi="Arial Nova" w:cstheme="minorHAnsi"/>
+          <w:sz w:val="24"/>
+          <w:szCs w:val="24"/>
+        </w:rPr>
+        <w:t>. I also like playing video games like Call of Duty and PUBG Mobile. I am also fond of algorithms specifically in computer science.</w:t>
+      </w:r>
     </w:p>
     <w:sectPr>
-      <w:headerReference w:type="default" r:id="rId9"/>
+      <w:headerReference w:type="default" r:id="rId10"/>
       <w:pgSz w:w="12240" w:h="15840"/>
       <w:pgMar w:top="1440" w:right="1440" w:bottom="1440" w:left="1440" w:header="720" w:footer="720" w:gutter="0"/>
       <w:cols w:space="720"/>
@@ -3203,7 +4415,6 @@
   <w:style w:type="character" w:default="1" w:styleId="DefaultParagraphFont">
     <w:name w:val="Default Paragraph Font"/>
     <w:uiPriority w:val="1"/>
-    <w:semiHidden/>
     <w:unhideWhenUsed/>
   </w:style>
   <w:style w:type="table" w:default="1" w:styleId="TableNormal">

</xml_diff>

<commit_message>
Add Shlok's team inventory page.
</commit_message>
<xml_diff>
--- a/Team Inventory.docx
+++ b/Team Inventory.docx
@@ -147,22 +147,21 @@
           <w:sz w:val="32"/>
           <w:szCs w:val="32"/>
         </w:rPr>
-        <w:t xml:space="preserve">Chris </w:t>
-      </w:r>
-      <w:proofErr w:type="spellStart"/>
-      <w:r>
-        <w:rPr>
-          <w:rFonts w:ascii="Arial Nova" w:hAnsi="Arial Nova"/>
+        <w:t>Chris Aungst</w:t>
+      </w:r>
+    </w:p>
+    <w:p>
+      <w:pPr>
+        <w:jc w:val="center"/>
+        <w:rPr>
+          <w:rFonts w:ascii="Arial Nova" w:hAnsi="Arial Nova"/>
+          <w:b/>
+          <w:bCs/>
           <w:sz w:val="32"/>
           <w:szCs w:val="32"/>
         </w:rPr>
-        <w:t>Aungst</w:t>
-      </w:r>
-      <w:proofErr w:type="spellEnd"/>
-    </w:p>
-    <w:p>
-      <w:pPr>
-        <w:jc w:val="center"/>
+      </w:pPr>
+      <w:r>
         <w:rPr>
           <w:rFonts w:ascii="Arial Nova" w:hAnsi="Arial Nova"/>
           <w:b/>
@@ -170,35 +169,40 @@
           <w:sz w:val="32"/>
           <w:szCs w:val="32"/>
         </w:rPr>
-      </w:pPr>
-      <w:r>
-        <w:rPr>
-          <w:rFonts w:ascii="Arial Nova" w:hAnsi="Arial Nova"/>
-          <w:b/>
-          <w:bCs/>
+        <w:t xml:space="preserve">Faculty Mentor: </w:t>
+      </w:r>
+      <w:r>
+        <w:rPr>
+          <w:rFonts w:ascii="Arial Nova" w:hAnsi="Arial Nova"/>
           <w:sz w:val="32"/>
           <w:szCs w:val="32"/>
         </w:rPr>
-        <w:t xml:space="preserve">Faculty Mentor: </w:t>
-      </w:r>
-      <w:r>
-        <w:rPr>
-          <w:rFonts w:ascii="Arial Nova" w:hAnsi="Arial Nova"/>
+        <w:t>Michael Leverington</w:t>
+      </w:r>
+    </w:p>
+    <w:p>
+      <w:pPr>
+        <w:jc w:val="center"/>
+        <w:rPr>
+          <w:rFonts w:ascii="Arial Nova" w:hAnsi="Arial Nova"/>
+          <w:b/>
+          <w:bCs/>
           <w:sz w:val="32"/>
           <w:szCs w:val="32"/>
         </w:rPr>
-        <w:t xml:space="preserve">Michael </w:t>
-      </w:r>
-      <w:proofErr w:type="spellStart"/>
-      <w:r>
-        <w:rPr>
-          <w:rFonts w:ascii="Arial Nova" w:hAnsi="Arial Nova"/>
+      </w:pPr>
+    </w:p>
+    <w:p>
+      <w:pPr>
+        <w:jc w:val="center"/>
+        <w:rPr>
+          <w:rFonts w:ascii="Arial Nova" w:hAnsi="Arial Nova"/>
+          <w:b/>
+          <w:bCs/>
           <w:sz w:val="32"/>
           <w:szCs w:val="32"/>
         </w:rPr>
-        <w:t>Leverington</w:t>
-      </w:r>
-      <w:proofErr w:type="spellEnd"/>
+      </w:pPr>
     </w:p>
     <w:p>
       <w:pPr>
@@ -223,10 +227,7 @@
           <w:szCs w:val="32"/>
         </w:rPr>
       </w:pPr>
-    </w:p>
-    <w:p>
-      <w:pPr>
-        <w:jc w:val="center"/>
+      <w:r>
         <w:rPr>
           <w:rFonts w:ascii="Arial Nova" w:hAnsi="Arial Nova"/>
           <w:b/>
@@ -234,27 +235,6 @@
           <w:sz w:val="32"/>
           <w:szCs w:val="32"/>
         </w:rPr>
-      </w:pPr>
-    </w:p>
-    <w:p>
-      <w:pPr>
-        <w:jc w:val="center"/>
-        <w:rPr>
-          <w:rFonts w:ascii="Arial Nova" w:hAnsi="Arial Nova"/>
-          <w:b/>
-          <w:bCs/>
-          <w:sz w:val="32"/>
-          <w:szCs w:val="32"/>
-        </w:rPr>
-      </w:pPr>
-      <w:r>
-        <w:rPr>
-          <w:rFonts w:ascii="Arial Nova" w:hAnsi="Arial Nova"/>
-          <w:b/>
-          <w:bCs/>
-          <w:sz w:val="32"/>
-          <w:szCs w:val="32"/>
-        </w:rPr>
         <w:t>Team Members:</w:t>
       </w:r>
     </w:p>
@@ -307,46 +287,44 @@
           <w:sz w:val="28"/>
           <w:szCs w:val="28"/>
         </w:rPr>
-        <w:t xml:space="preserve">Alexander </w:t>
-      </w:r>
-      <w:proofErr w:type="spellStart"/>
-      <w:r>
+        <w:t>Alexander Frenette</w:t>
+      </w:r>
+    </w:p>
+    <w:p>
+      <w:pPr>
+        <w:jc w:val="center"/>
         <w:rPr>
           <w:rFonts w:ascii="Arial Nova" w:hAnsi="Arial Nova"/>
           <w:sz w:val="28"/>
           <w:szCs w:val="28"/>
         </w:rPr>
-        <w:t>Frenette</w:t>
-      </w:r>
-      <w:proofErr w:type="spellEnd"/>
-    </w:p>
-    <w:p>
-      <w:pPr>
-        <w:jc w:val="center"/>
+      </w:pPr>
+      <w:r>
         <w:rPr>
           <w:rFonts w:ascii="Arial Nova" w:hAnsi="Arial Nova"/>
           <w:sz w:val="28"/>
           <w:szCs w:val="28"/>
         </w:rPr>
-      </w:pPr>
-      <w:r>
+        <w:t>Noah Nannen</w:t>
+      </w:r>
+    </w:p>
+    <w:p>
+      <w:pPr>
+        <w:jc w:val="center"/>
         <w:rPr>
           <w:rFonts w:ascii="Arial Nova" w:hAnsi="Arial Nova"/>
           <w:sz w:val="28"/>
           <w:szCs w:val="28"/>
         </w:rPr>
-        <w:t xml:space="preserve">Noah </w:t>
-      </w:r>
-      <w:proofErr w:type="spellStart"/>
+      </w:pPr>
       <w:r>
         <w:rPr>
           <w:rFonts w:ascii="Arial Nova" w:hAnsi="Arial Nova"/>
           <w:sz w:val="28"/>
           <w:szCs w:val="28"/>
         </w:rPr>
-        <w:t>Nannen</w:t>
-      </w:r>
-      <w:proofErr w:type="spellEnd"/>
+        <w:t>Shlok Sheth</w:t>
+      </w:r>
     </w:p>
     <w:p>
       <w:pPr>
@@ -357,62 +335,14 @@
           <w:szCs w:val="28"/>
         </w:rPr>
       </w:pPr>
-      <w:proofErr w:type="spellStart"/>
       <w:r>
         <w:rPr>
           <w:rFonts w:ascii="Arial Nova" w:hAnsi="Arial Nova"/>
           <w:sz w:val="28"/>
           <w:szCs w:val="28"/>
         </w:rPr>
-        <w:t>Shlok</w:t>
-      </w:r>
-      <w:proofErr w:type="spellEnd"/>
-      <w:r>
-        <w:rPr>
-          <w:rFonts w:ascii="Arial Nova" w:hAnsi="Arial Nova"/>
-          <w:sz w:val="28"/>
-          <w:szCs w:val="28"/>
-        </w:rPr>
-        <w:t xml:space="preserve"> </w:t>
-      </w:r>
-      <w:proofErr w:type="spellStart"/>
-      <w:r>
-        <w:rPr>
-          <w:rFonts w:ascii="Arial Nova" w:hAnsi="Arial Nova"/>
-          <w:sz w:val="28"/>
-          <w:szCs w:val="28"/>
-        </w:rPr>
-        <w:t>Sheth</w:t>
-      </w:r>
-      <w:proofErr w:type="spellEnd"/>
-    </w:p>
-    <w:p>
-      <w:pPr>
-        <w:jc w:val="center"/>
-        <w:rPr>
-          <w:rFonts w:ascii="Arial Nova" w:hAnsi="Arial Nova"/>
-          <w:sz w:val="28"/>
-          <w:szCs w:val="28"/>
-        </w:rPr>
-      </w:pPr>
-      <w:r>
-        <w:rPr>
-          <w:rFonts w:ascii="Arial Nova" w:hAnsi="Arial Nova"/>
-          <w:sz w:val="28"/>
-          <w:szCs w:val="28"/>
-        </w:rPr>
-        <w:t xml:space="preserve">Bronwyn </w:t>
-      </w:r>
-      <w:proofErr w:type="spellStart"/>
-      <w:r>
-        <w:rPr>
-          <w:rFonts w:ascii="Arial Nova" w:hAnsi="Arial Nova"/>
-          <w:sz w:val="28"/>
-          <w:szCs w:val="28"/>
-        </w:rPr>
-        <w:t>Wedig</w:t>
-      </w:r>
-      <w:proofErr w:type="spellEnd"/>
+        <w:t>Bronwyn Wedig</w:t>
+      </w:r>
     </w:p>
     <w:p>
       <w:pPr>
@@ -1613,7 +1543,6 @@
         </w:rPr>
         <w:t xml:space="preserve">Alexander </w:t>
       </w:r>
-      <w:proofErr w:type="spellStart"/>
       <w:r>
         <w:rPr>
           <w:rFonts w:ascii="Arial Nova" w:hAnsi="Arial Nova"/>
@@ -1622,7 +1551,6 @@
         </w:rPr>
         <w:t>Frenette</w:t>
       </w:r>
-      <w:proofErr w:type="spellEnd"/>
     </w:p>
     <w:p>
       <w:pPr>
@@ -2200,25 +2128,7 @@
           <w:sz w:val="24"/>
           <w:szCs w:val="24"/>
         </w:rPr>
-        <w:t xml:space="preserve">, as well as renewable energy and energy use optimization are </w:t>
-      </w:r>
-      <w:proofErr w:type="gramStart"/>
-      <w:r>
-        <w:rPr>
-          <w:rFonts w:ascii="Arial Nova" w:hAnsi="Arial Nova"/>
-          <w:sz w:val="24"/>
-          <w:szCs w:val="24"/>
-        </w:rPr>
-        <w:t>areas</w:t>
-      </w:r>
-      <w:proofErr w:type="gramEnd"/>
-      <w:r>
-        <w:rPr>
-          <w:rFonts w:ascii="Arial Nova" w:hAnsi="Arial Nova"/>
-          <w:sz w:val="24"/>
-          <w:szCs w:val="24"/>
-        </w:rPr>
-        <w:t xml:space="preserve"> I have great interest in and will be necessary for the future of our world.</w:t>
+        <w:t>, as well as renewable energy and energy use optimization are areas I have great interest in and will be necessary for the future of our world.</w:t>
       </w:r>
       <w:r>
         <w:rPr>
@@ -2345,25 +2255,7 @@
           <w:sz w:val="24"/>
           <w:szCs w:val="24"/>
         </w:rPr>
-        <w:t xml:space="preserve"> Noah </w:t>
-      </w:r>
-      <w:proofErr w:type="spellStart"/>
-      <w:r>
-        <w:rPr>
-          <w:rFonts w:ascii="Arial Nova" w:hAnsi="Arial Nova"/>
-          <w:sz w:val="24"/>
-          <w:szCs w:val="24"/>
-        </w:rPr>
-        <w:t>Nannen</w:t>
-      </w:r>
-      <w:proofErr w:type="spellEnd"/>
-      <w:r>
-        <w:rPr>
-          <w:rFonts w:ascii="Arial Nova" w:hAnsi="Arial Nova"/>
-          <w:sz w:val="24"/>
-          <w:szCs w:val="24"/>
-        </w:rPr>
-        <w:t xml:space="preserve"> (User Interface Developer)</w:t>
+        <w:t xml:space="preserve"> Noah Nannen (User Interface Developer)</w:t>
       </w:r>
     </w:p>
     <w:p>
@@ -2435,23 +2327,13 @@
         <w:tab/>
         <w:t xml:space="preserve">Hometown: </w:t>
       </w:r>
-      <w:proofErr w:type="spellStart"/>
-      <w:r>
-        <w:rPr>
-          <w:rFonts w:ascii="Arial Nova" w:hAnsi="Arial Nova"/>
-          <w:sz w:val="24"/>
-          <w:szCs w:val="24"/>
-        </w:rPr>
-        <w:t>Glasford</w:t>
-      </w:r>
-      <w:proofErr w:type="spellEnd"/>
-      <w:r>
-        <w:rPr>
-          <w:rFonts w:ascii="Arial Nova" w:hAnsi="Arial Nova"/>
-          <w:sz w:val="24"/>
-          <w:szCs w:val="24"/>
-        </w:rPr>
-        <w:t>, IL</w:t>
+      <w:r>
+        <w:rPr>
+          <w:rFonts w:ascii="Arial Nova" w:hAnsi="Arial Nova"/>
+          <w:sz w:val="24"/>
+          <w:szCs w:val="24"/>
+        </w:rPr>
+        <w:t>Glasford, IL</w:t>
       </w:r>
     </w:p>
     <w:p>
@@ -3026,22 +2908,87 @@
     </w:p>
     <w:p>
       <w:pPr>
-        <w:jc w:val="both"/>
-        <w:rPr>
-          <w:rFonts w:ascii="Arial Nova" w:hAnsi="Arial Nova"/>
-          <w:sz w:val="24"/>
-          <w:szCs w:val="24"/>
-        </w:rPr>
-      </w:pPr>
-      <w:r>
-        <w:rPr>
-          <w:rFonts w:ascii="Arial Nova" w:hAnsi="Arial Nova"/>
-          <w:b/>
-          <w:bCs/>
-          <w:sz w:val="24"/>
-          <w:szCs w:val="24"/>
+        <w:ind w:left="720" w:firstLine="720"/>
+        <w:jc w:val="both"/>
+        <w:rPr>
+          <w:rFonts w:ascii="Arial Nova" w:hAnsi="Arial Nova"/>
+          <w:sz w:val="24"/>
+          <w:szCs w:val="24"/>
+        </w:rPr>
+      </w:pPr>
+      <w:r>
+        <w:rPr>
+          <w:noProof/>
         </w:rPr>
         <w:lastRenderedPageBreak/>
+        <w:drawing>
+          <wp:anchor distT="0" distB="0" distL="114300" distR="114300" simplePos="0" relativeHeight="251663360" behindDoc="0" locked="0" layoutInCell="1" allowOverlap="1" wp14:anchorId="35C6C261" wp14:editId="59105941">
+            <wp:simplePos x="0" y="0"/>
+            <wp:positionH relativeFrom="column">
+              <wp:posOffset>4518660</wp:posOffset>
+            </wp:positionH>
+            <wp:positionV relativeFrom="paragraph">
+              <wp:posOffset>10795</wp:posOffset>
+            </wp:positionV>
+            <wp:extent cx="1229995" cy="1353185"/>
+            <wp:effectExtent l="0" t="0" r="8255" b="0"/>
+            <wp:wrapNone/>
+            <wp:docPr id="4" name="Picture 4" descr="A picture containing wall, indoor, laying&#10;&#10;Description automatically generated"/>
+            <wp:cNvGraphicFramePr>
+              <a:graphicFrameLocks xmlns:a="http://schemas.openxmlformats.org/drawingml/2006/main" noChangeAspect="1"/>
+            </wp:cNvGraphicFramePr>
+            <a:graphic xmlns:a="http://schemas.openxmlformats.org/drawingml/2006/main">
+              <a:graphicData uri="http://schemas.openxmlformats.org/drawingml/2006/picture">
+                <pic:pic xmlns:pic="http://schemas.openxmlformats.org/drawingml/2006/picture">
+                  <pic:nvPicPr>
+                    <pic:cNvPr id="0" name="Picture 4" descr="A picture containing wall, indoor, laying&#10;&#10;Description automatically generated"/>
+                    <pic:cNvPicPr>
+                      <a:picLocks noChangeAspect="1" noChangeArrowheads="1"/>
+                    </pic:cNvPicPr>
+                  </pic:nvPicPr>
+                  <pic:blipFill>
+                    <a:blip r:embed="rId10">
+                      <a:extLst>
+                        <a:ext uri="{28A0092B-C50C-407E-A947-70E740481C1C}">
+                          <a14:useLocalDpi xmlns:a14="http://schemas.microsoft.com/office/drawing/2010/main" val="0"/>
+                        </a:ext>
+                      </a:extLst>
+                    </a:blip>
+                    <a:srcRect l="23799" t="26810" r="20735" b="27440"/>
+                    <a:stretch>
+                      <a:fillRect/>
+                    </a:stretch>
+                  </pic:blipFill>
+                  <pic:spPr bwMode="auto">
+                    <a:xfrm>
+                      <a:off x="0" y="0"/>
+                      <a:ext cx="1229995" cy="1353185"/>
+                    </a:xfrm>
+                    <a:prstGeom prst="rect">
+                      <a:avLst/>
+                    </a:prstGeom>
+                    <a:noFill/>
+                  </pic:spPr>
+                </pic:pic>
+              </a:graphicData>
+            </a:graphic>
+            <wp14:sizeRelH relativeFrom="page">
+              <wp14:pctWidth>0</wp14:pctWidth>
+            </wp14:sizeRelH>
+            <wp14:sizeRelV relativeFrom="page">
+              <wp14:pctHeight>0</wp14:pctHeight>
+            </wp14:sizeRelV>
+          </wp:anchor>
+        </w:drawing>
+      </w:r>
+      <w:r>
+        <w:rPr>
+          <w:rFonts w:ascii="Arial Nova" w:hAnsi="Arial Nova"/>
+          <w:b/>
+          <w:bCs/>
+          <w:sz w:val="24"/>
+          <w:szCs w:val="24"/>
+        </w:rPr>
         <w:t xml:space="preserve">Name: </w:t>
       </w:r>
       <w:r>
@@ -3050,7 +2997,16 @@
           <w:sz w:val="24"/>
           <w:szCs w:val="24"/>
         </w:rPr>
-        <w:t>Sam Gerstner (Team Leader)</w:t>
+        <w:t>Shlok Sheth (Full Stack Developer)</w:t>
+      </w:r>
+      <w:r>
+        <w:rPr>
+          <w:rFonts w:ascii="Arial Nova" w:hAnsi="Arial Nova"/>
+          <w:noProof/>
+          <w:sz w:val="24"/>
+          <w:szCs w:val="24"/>
+        </w:rPr>
+        <w:t xml:space="preserve"> </w:t>
       </w:r>
     </w:p>
     <w:p>
@@ -3089,7 +3045,7 @@
           <w:sz w:val="24"/>
           <w:szCs w:val="24"/>
         </w:rPr>
-        <w:t>Applied Computer Science</w:t>
+        <w:t>Computer Science</w:t>
       </w:r>
     </w:p>
     <w:p>
@@ -3128,7 +3084,7 @@
           <w:sz w:val="24"/>
           <w:szCs w:val="24"/>
         </w:rPr>
-        <w:t>Phoenix, AZ</w:t>
+        <w:t>Pune, India</w:t>
       </w:r>
     </w:p>
     <w:p>
@@ -3168,26 +3124,27 @@
         <w:pStyle w:val="ListParagraph"/>
         <w:numPr>
           <w:ilvl w:val="0"/>
-          <w:numId w:val="2"/>
+          <w:numId w:val="3"/>
         </w:numPr>
-        <w:jc w:val="both"/>
-        <w:rPr>
-          <w:rFonts w:ascii="Arial Nova" w:hAnsi="Arial Nova"/>
-          <w:b/>
-          <w:bCs/>
-          <w:sz w:val="24"/>
-          <w:szCs w:val="24"/>
-        </w:rPr>
-      </w:pPr>
-      <w:r>
-        <w:rPr>
-          <w:rFonts w:ascii="Arial Nova" w:hAnsi="Arial Nova"/>
-          <w:b/>
-          <w:bCs/>
-          <w:sz w:val="24"/>
-          <w:szCs w:val="24"/>
-        </w:rPr>
-        <w:t>Pinnacle High School (Phoenix, AZ)</w:t>
+        <w:spacing w:line="256" w:lineRule="auto"/>
+        <w:jc w:val="both"/>
+        <w:rPr>
+          <w:rFonts w:ascii="Arial Nova" w:hAnsi="Arial Nova"/>
+          <w:b/>
+          <w:bCs/>
+          <w:sz w:val="24"/>
+          <w:szCs w:val="24"/>
+        </w:rPr>
+      </w:pPr>
+      <w:r>
+        <w:rPr>
+          <w:rFonts w:ascii="Arial Nova" w:hAnsi="Arial Nova"/>
+          <w:b/>
+          <w:bCs/>
+          <w:sz w:val="24"/>
+          <w:szCs w:val="24"/>
+        </w:rPr>
+        <w:t>Pima Community College (Tucson, AZ)</w:t>
       </w:r>
     </w:p>
     <w:p>
@@ -3210,26 +3167,57 @@
           <w:sz w:val="20"/>
           <w:szCs w:val="20"/>
         </w:rPr>
-        <w:t>High School Diploma</w:t>
-      </w:r>
-    </w:p>
-    <w:p>
-      <w:pPr>
-        <w:pStyle w:val="ListParagraph"/>
-        <w:jc w:val="both"/>
-        <w:rPr>
-          <w:rFonts w:ascii="Arial Nova" w:hAnsi="Arial Nova"/>
-          <w:sz w:val="20"/>
-          <w:szCs w:val="20"/>
-        </w:rPr>
-      </w:pPr>
-      <w:r>
-        <w:rPr>
-          <w:rFonts w:ascii="Arial Nova" w:hAnsi="Arial Nova"/>
-          <w:sz w:val="20"/>
-          <w:szCs w:val="20"/>
-        </w:rPr>
-        <w:t>August 2015 – May 2019</w:t>
+        <w:t>Associate of Science</w:t>
+      </w:r>
+    </w:p>
+    <w:p>
+      <w:pPr>
+        <w:pStyle w:val="ListParagraph"/>
+        <w:jc w:val="both"/>
+        <w:rPr>
+          <w:rFonts w:ascii="Arial Nova" w:hAnsi="Arial Nova"/>
+          <w:i/>
+          <w:iCs/>
+          <w:sz w:val="20"/>
+          <w:szCs w:val="20"/>
+        </w:rPr>
+      </w:pPr>
+      <w:r>
+        <w:rPr>
+          <w:rFonts w:ascii="Arial Nova" w:hAnsi="Arial Nova"/>
+          <w:sz w:val="20"/>
+          <w:szCs w:val="20"/>
+        </w:rPr>
+        <w:t xml:space="preserve">Concentration: </w:t>
+      </w:r>
+      <w:r>
+        <w:rPr>
+          <w:rFonts w:ascii="Arial Nova" w:hAnsi="Arial Nova"/>
+          <w:i/>
+          <w:iCs/>
+          <w:sz w:val="20"/>
+          <w:szCs w:val="20"/>
+        </w:rPr>
+        <w:t>Computer Science</w:t>
+      </w:r>
+    </w:p>
+    <w:p>
+      <w:pPr>
+        <w:pStyle w:val="ListParagraph"/>
+        <w:jc w:val="both"/>
+        <w:rPr>
+          <w:rFonts w:ascii="Arial Nova" w:hAnsi="Arial Nova"/>
+          <w:sz w:val="20"/>
+          <w:szCs w:val="20"/>
+        </w:rPr>
+      </w:pPr>
+      <w:r>
+        <w:rPr>
+          <w:rFonts w:ascii="Arial Nova" w:hAnsi="Arial Nova"/>
+          <w:sz w:val="20"/>
+          <w:szCs w:val="20"/>
+        </w:rPr>
+        <w:t>August 2019 – May 2021</w:t>
       </w:r>
     </w:p>
     <w:p>
@@ -3248,56 +3236,27 @@
         <w:pStyle w:val="ListParagraph"/>
         <w:numPr>
           <w:ilvl w:val="0"/>
-          <w:numId w:val="2"/>
+          <w:numId w:val="3"/>
         </w:numPr>
-        <w:jc w:val="both"/>
-        <w:rPr>
-          <w:rFonts w:ascii="Arial Nova" w:hAnsi="Arial Nova"/>
-          <w:b/>
-          <w:bCs/>
-          <w:sz w:val="24"/>
-          <w:szCs w:val="24"/>
-        </w:rPr>
-      </w:pPr>
-      <w:r>
-        <w:rPr>
-          <w:rFonts w:ascii="Arial Nova" w:hAnsi="Arial Nova"/>
-          <w:b/>
-          <w:bCs/>
-          <w:sz w:val="24"/>
-          <w:szCs w:val="24"/>
-        </w:rPr>
-        <w:t xml:space="preserve">Northern Arizona University </w:t>
-      </w:r>
-      <w:r>
-        <w:rPr>
-          <w:rFonts w:ascii="Arial Nova" w:hAnsi="Arial Nova"/>
-          <w:b/>
-          <w:bCs/>
-          <w:sz w:val="24"/>
-          <w:szCs w:val="24"/>
-        </w:rPr>
-        <w:t>(</w:t>
-      </w:r>
-      <w:r>
-        <w:rPr>
-          <w:rFonts w:ascii="Arial Nova" w:hAnsi="Arial Nova"/>
-          <w:b/>
-          <w:bCs/>
-          <w:sz w:val="24"/>
-          <w:szCs w:val="24"/>
-        </w:rPr>
-        <w:t>Flagstaff</w:t>
-      </w:r>
-      <w:r>
-        <w:rPr>
-          <w:rFonts w:ascii="Arial Nova" w:hAnsi="Arial Nova"/>
-          <w:b/>
-          <w:bCs/>
-          <w:sz w:val="24"/>
-          <w:szCs w:val="24"/>
-        </w:rPr>
-        <w:t>, AZ)</w:t>
+        <w:spacing w:line="256" w:lineRule="auto"/>
+        <w:jc w:val="both"/>
+        <w:rPr>
+          <w:rFonts w:ascii="Arial Nova" w:hAnsi="Arial Nova"/>
+          <w:b/>
+          <w:bCs/>
+          <w:sz w:val="24"/>
+          <w:szCs w:val="24"/>
+        </w:rPr>
+      </w:pPr>
+      <w:r>
+        <w:rPr>
+          <w:rFonts w:ascii="Arial Nova" w:hAnsi="Arial Nova"/>
+          <w:b/>
+          <w:bCs/>
+          <w:sz w:val="24"/>
+          <w:szCs w:val="24"/>
+        </w:rPr>
+        <w:t>Northern Arizona University (Flagstaff, AZ)</w:t>
       </w:r>
     </w:p>
     <w:p>
@@ -3320,26 +3279,26 @@
           <w:sz w:val="20"/>
           <w:szCs w:val="20"/>
         </w:rPr>
-        <w:t>Bachelor of Science in Applied Computer Science</w:t>
-      </w:r>
-    </w:p>
-    <w:p>
-      <w:pPr>
-        <w:pStyle w:val="ListParagraph"/>
-        <w:jc w:val="both"/>
-        <w:rPr>
-          <w:rFonts w:ascii="Arial Nova" w:hAnsi="Arial Nova"/>
-          <w:sz w:val="20"/>
-          <w:szCs w:val="20"/>
-        </w:rPr>
-      </w:pPr>
-      <w:r>
-        <w:rPr>
-          <w:rFonts w:ascii="Arial Nova" w:hAnsi="Arial Nova"/>
-          <w:sz w:val="20"/>
-          <w:szCs w:val="20"/>
-        </w:rPr>
-        <w:t>August 2019 – May 2023</w:t>
+        <w:t>Bachelor Computer Science</w:t>
+      </w:r>
+    </w:p>
+    <w:p>
+      <w:pPr>
+        <w:pStyle w:val="ListParagraph"/>
+        <w:jc w:val="both"/>
+        <w:rPr>
+          <w:rFonts w:ascii="Arial Nova" w:hAnsi="Arial Nova"/>
+          <w:sz w:val="20"/>
+          <w:szCs w:val="20"/>
+        </w:rPr>
+      </w:pPr>
+      <w:r>
+        <w:rPr>
+          <w:rFonts w:ascii="Arial Nova" w:hAnsi="Arial Nova"/>
+          <w:sz w:val="20"/>
+          <w:szCs w:val="20"/>
+        </w:rPr>
+        <w:t>August 2021 – May 2023</w:t>
       </w:r>
     </w:p>
     <w:p>
@@ -3384,6 +3343,26 @@
     <w:p>
       <w:pPr>
         <w:pStyle w:val="ListParagraph"/>
+        <w:ind w:firstLine="720"/>
+        <w:jc w:val="both"/>
+        <w:rPr>
+          <w:rFonts w:ascii="Arial Nova" w:hAnsi="Arial Nova"/>
+          <w:sz w:val="20"/>
+          <w:szCs w:val="20"/>
+        </w:rPr>
+      </w:pPr>
+      <w:r>
+        <w:rPr>
+          <w:rFonts w:ascii="Arial Nova" w:hAnsi="Arial Nova"/>
+          <w:sz w:val="20"/>
+          <w:szCs w:val="20"/>
+        </w:rPr>
+        <w:t>- CS345: Database Systems</w:t>
+      </w:r>
+    </w:p>
+    <w:p>
+      <w:pPr>
+        <w:pStyle w:val="ListParagraph"/>
         <w:jc w:val="both"/>
         <w:rPr>
           <w:rFonts w:ascii="Arial Nova" w:hAnsi="Arial Nova"/>
@@ -3398,7 +3377,7 @@
           <w:szCs w:val="20"/>
         </w:rPr>
         <w:tab/>
-        <w:t>- CS312: Web Design II</w:t>
+        <w:t>- CS212: Web Design I</w:t>
       </w:r>
     </w:p>
     <w:p>
@@ -3418,7 +3397,7 @@
           <w:szCs w:val="20"/>
         </w:rPr>
         <w:tab/>
-        <w:t>- CS345: Database Systems</w:t>
+        <w:t>- CS421: Algorithms</w:t>
       </w:r>
     </w:p>
     <w:p>
@@ -3448,26 +3427,27 @@
         <w:pStyle w:val="ListParagraph"/>
         <w:numPr>
           <w:ilvl w:val="0"/>
-          <w:numId w:val="2"/>
+          <w:numId w:val="3"/>
         </w:numPr>
-        <w:jc w:val="both"/>
-        <w:rPr>
-          <w:rFonts w:ascii="Arial Nova" w:hAnsi="Arial Nova"/>
-          <w:b/>
-          <w:bCs/>
-          <w:sz w:val="24"/>
-          <w:szCs w:val="24"/>
-        </w:rPr>
-      </w:pPr>
-      <w:r>
-        <w:rPr>
-          <w:rFonts w:ascii="Arial Nova" w:hAnsi="Arial Nova"/>
-          <w:b/>
-          <w:bCs/>
-          <w:sz w:val="24"/>
-          <w:szCs w:val="24"/>
-        </w:rPr>
-        <w:t>Applications Programmer (Flagstaff, AZ)</w:t>
+        <w:spacing w:line="256" w:lineRule="auto"/>
+        <w:jc w:val="both"/>
+        <w:rPr>
+          <w:rFonts w:ascii="Arial Nova" w:hAnsi="Arial Nova"/>
+          <w:b/>
+          <w:bCs/>
+          <w:sz w:val="24"/>
+          <w:szCs w:val="24"/>
+        </w:rPr>
+      </w:pPr>
+      <w:r>
+        <w:rPr>
+          <w:rFonts w:ascii="Arial Nova" w:hAnsi="Arial Nova"/>
+          <w:b/>
+          <w:bCs/>
+          <w:sz w:val="24"/>
+          <w:szCs w:val="24"/>
+        </w:rPr>
+        <w:t>Apprentice Programmer (Flagstaff, AZ)</w:t>
       </w:r>
     </w:p>
     <w:p>
@@ -3517,7 +3497,7 @@
           <w:sz w:val="20"/>
           <w:szCs w:val="20"/>
         </w:rPr>
-        <w:t>Manage the automated job scheduling platform for the university and ensure continuity of university operations.</w:t>
+        <w:t>Maintain and develop websites and applications on the nau.edu domain. Testing new applications and confirming new functionality during development for the NAU IT department.</w:t>
       </w:r>
     </w:p>
     <w:p>
@@ -3536,24 +3516,25 @@
         <w:pStyle w:val="ListParagraph"/>
         <w:numPr>
           <w:ilvl w:val="0"/>
-          <w:numId w:val="2"/>
+          <w:numId w:val="3"/>
         </w:numPr>
-        <w:jc w:val="both"/>
-        <w:rPr>
-          <w:rFonts w:ascii="Arial Nova" w:hAnsi="Arial Nova"/>
-          <w:sz w:val="20"/>
-          <w:szCs w:val="20"/>
-        </w:rPr>
-      </w:pPr>
-      <w:r>
-        <w:rPr>
-          <w:rFonts w:ascii="Arial Nova" w:hAnsi="Arial Nova"/>
-          <w:b/>
-          <w:bCs/>
-          <w:sz w:val="24"/>
-          <w:szCs w:val="24"/>
-        </w:rPr>
-        <w:t>Apprentice Software Engineer (Flagstaff, AZ)</w:t>
+        <w:spacing w:line="256" w:lineRule="auto"/>
+        <w:jc w:val="both"/>
+        <w:rPr>
+          <w:rFonts w:ascii="Arial Nova" w:hAnsi="Arial Nova"/>
+          <w:sz w:val="20"/>
+          <w:szCs w:val="20"/>
+        </w:rPr>
+      </w:pPr>
+      <w:r>
+        <w:rPr>
+          <w:rFonts w:ascii="Arial Nova" w:hAnsi="Arial Nova"/>
+          <w:b/>
+          <w:bCs/>
+          <w:sz w:val="24"/>
+          <w:szCs w:val="24"/>
+        </w:rPr>
+        <w:t>Teaching Assistant (Flagstaff, AZ)</w:t>
       </w:r>
     </w:p>
     <w:p>
@@ -3584,26 +3565,26 @@
           <w:sz w:val="20"/>
           <w:szCs w:val="20"/>
         </w:rPr>
-        <w:t>March 2021 – May 2022</w:t>
-      </w:r>
-    </w:p>
-    <w:p>
-      <w:pPr>
-        <w:pStyle w:val="ListParagraph"/>
-        <w:jc w:val="both"/>
-        <w:rPr>
-          <w:rFonts w:ascii="Arial Nova" w:hAnsi="Arial Nova"/>
-          <w:sz w:val="20"/>
-          <w:szCs w:val="20"/>
-        </w:rPr>
-      </w:pPr>
-      <w:r>
-        <w:rPr>
-          <w:rFonts w:ascii="Arial Nova" w:hAnsi="Arial Nova"/>
-          <w:sz w:val="20"/>
-          <w:szCs w:val="20"/>
-        </w:rPr>
-        <w:t>Assisted with the development and testing of ASP .NET Core, PHP, and other applications to support the operations of the university.</w:t>
+        <w:t>January 2022 – Present</w:t>
+      </w:r>
+    </w:p>
+    <w:p>
+      <w:pPr>
+        <w:pStyle w:val="ListParagraph"/>
+        <w:jc w:val="both"/>
+        <w:rPr>
+          <w:rFonts w:ascii="Arial Nova" w:hAnsi="Arial Nova"/>
+          <w:sz w:val="20"/>
+          <w:szCs w:val="20"/>
+        </w:rPr>
+      </w:pPr>
+      <w:r>
+        <w:rPr>
+          <w:rFonts w:ascii="Arial Nova" w:hAnsi="Arial Nova"/>
+          <w:sz w:val="20"/>
+          <w:szCs w:val="20"/>
+        </w:rPr>
+        <w:t xml:space="preserve">Grading CS136 – Computer Science II and CS249 – Data Structures weekly coding projects and proctoring for exams. </w:t>
       </w:r>
     </w:p>
     <w:p>
@@ -3624,24 +3605,25 @@
         <w:pStyle w:val="ListParagraph"/>
         <w:numPr>
           <w:ilvl w:val="0"/>
-          <w:numId w:val="2"/>
+          <w:numId w:val="3"/>
         </w:numPr>
-        <w:jc w:val="both"/>
-        <w:rPr>
-          <w:rFonts w:ascii="Arial Nova" w:hAnsi="Arial Nova"/>
-          <w:sz w:val="20"/>
-          <w:szCs w:val="20"/>
-        </w:rPr>
-      </w:pPr>
-      <w:r>
-        <w:rPr>
-          <w:rFonts w:ascii="Arial Nova" w:hAnsi="Arial Nova"/>
-          <w:b/>
-          <w:bCs/>
-          <w:sz w:val="24"/>
-          <w:szCs w:val="24"/>
-        </w:rPr>
-        <w:t>Student Tech Sr. (Flagstaff, AZ)</w:t>
+        <w:spacing w:line="256" w:lineRule="auto"/>
+        <w:jc w:val="both"/>
+        <w:rPr>
+          <w:rFonts w:ascii="Arial Nova" w:hAnsi="Arial Nova"/>
+          <w:sz w:val="20"/>
+          <w:szCs w:val="20"/>
+        </w:rPr>
+      </w:pPr>
+      <w:r>
+        <w:rPr>
+          <w:rFonts w:ascii="Arial Nova" w:hAnsi="Arial Nova"/>
+          <w:b/>
+          <w:bCs/>
+          <w:sz w:val="24"/>
+          <w:szCs w:val="24"/>
+        </w:rPr>
+        <w:t>Live-Broadcast Technician (Flagstaff, AZ)</w:t>
       </w:r>
     </w:p>
     <w:p>
@@ -3662,7 +3644,7 @@
           <w:sz w:val="20"/>
           <w:szCs w:val="20"/>
         </w:rPr>
-        <w:t xml:space="preserve">Northern Arizona University: </w:t>
+        <w:t xml:space="preserve">ESPN+ / Northern Arizona University: </w:t>
       </w:r>
       <w:r>
         <w:rPr>
@@ -3672,65 +3654,74 @@
           <w:sz w:val="20"/>
           <w:szCs w:val="20"/>
         </w:rPr>
-        <w:t>August 2020 – March 2021</w:t>
-      </w:r>
-    </w:p>
-    <w:p>
-      <w:pPr>
-        <w:pStyle w:val="ListParagraph"/>
-        <w:jc w:val="both"/>
-        <w:rPr>
-          <w:rFonts w:ascii="Arial Nova" w:hAnsi="Arial Nova"/>
-          <w:sz w:val="20"/>
-          <w:szCs w:val="20"/>
-        </w:rPr>
-      </w:pPr>
-      <w:r>
-        <w:rPr>
-          <w:rFonts w:ascii="Arial Nova" w:hAnsi="Arial Nova"/>
-          <w:sz w:val="20"/>
-          <w:szCs w:val="20"/>
-        </w:rPr>
-        <w:t xml:space="preserve">Provide technical assistance to NAU students, faculty, and staff via phone, email, and chat. </w:t>
-      </w:r>
-    </w:p>
-    <w:p>
-      <w:pPr>
-        <w:jc w:val="both"/>
-        <w:rPr>
-          <w:rFonts w:ascii="Arial Nova" w:hAnsi="Arial Nova"/>
-          <w:b/>
-          <w:bCs/>
-          <w:sz w:val="24"/>
-          <w:szCs w:val="24"/>
-        </w:rPr>
-      </w:pPr>
-      <w:r>
-        <w:rPr>
-          <w:rFonts w:ascii="Arial Nova" w:hAnsi="Arial Nova"/>
-          <w:b/>
-          <w:bCs/>
-          <w:sz w:val="24"/>
-          <w:szCs w:val="24"/>
-        </w:rPr>
-        <w:t>Other Interests</w:t>
-      </w:r>
-      <w:r>
-        <w:rPr>
-          <w:rFonts w:ascii="Arial Nova" w:hAnsi="Arial Nova"/>
-          <w:b/>
-          <w:bCs/>
-          <w:sz w:val="24"/>
-          <w:szCs w:val="24"/>
-        </w:rPr>
-        <w:t>:</w:t>
-      </w:r>
-    </w:p>
-    <w:p>
-      <w:pPr>
-        <w:jc w:val="both"/>
-        <w:rPr>
-          <w:rFonts w:ascii="Arial Nova" w:hAnsi="Arial Nova"/>
+        <w:t>November 2021 – April 2022</w:t>
+      </w:r>
+    </w:p>
+    <w:p>
+      <w:pPr>
+        <w:pStyle w:val="ListParagraph"/>
+        <w:jc w:val="both"/>
+        <w:rPr>
+          <w:rFonts w:ascii="Arial Nova" w:hAnsi="Arial Nova"/>
+          <w:sz w:val="20"/>
+          <w:szCs w:val="20"/>
+        </w:rPr>
+      </w:pPr>
+      <w:r>
+        <w:rPr>
+          <w:rFonts w:ascii="Arial Nova" w:hAnsi="Arial Nova"/>
+          <w:sz w:val="20"/>
+          <w:szCs w:val="20"/>
+        </w:rPr>
+        <w:t>Camera operator, in-game graphics and statistics provider for the live streaming content for Big Sky Women and Men basketball tournament of 2021.</w:t>
+      </w:r>
+    </w:p>
+    <w:p>
+      <w:pPr>
+        <w:pStyle w:val="ListParagraph"/>
+        <w:jc w:val="both"/>
+        <w:rPr>
+          <w:rFonts w:ascii="Arial Nova" w:hAnsi="Arial Nova"/>
+          <w:sz w:val="20"/>
+          <w:szCs w:val="20"/>
+        </w:rPr>
+      </w:pPr>
+      <w:r>
+        <w:rPr>
+          <w:rFonts w:ascii="Arial Nova" w:hAnsi="Arial Nova"/>
+          <w:sz w:val="20"/>
+          <w:szCs w:val="20"/>
+        </w:rPr>
+        <w:t xml:space="preserve"> </w:t>
+      </w:r>
+    </w:p>
+    <w:p>
+      <w:pPr>
+        <w:jc w:val="both"/>
+        <w:rPr>
+          <w:rFonts w:ascii="Arial Nova" w:hAnsi="Arial Nova"/>
+          <w:b/>
+          <w:bCs/>
+          <w:sz w:val="24"/>
+          <w:szCs w:val="24"/>
+        </w:rPr>
+      </w:pPr>
+      <w:r>
+        <w:rPr>
+          <w:rFonts w:ascii="Arial Nova" w:hAnsi="Arial Nova"/>
+          <w:b/>
+          <w:bCs/>
+          <w:sz w:val="24"/>
+          <w:szCs w:val="24"/>
+        </w:rPr>
+        <w:t>Other Interests:</w:t>
+      </w:r>
+    </w:p>
+    <w:p>
+      <w:pPr>
+        <w:jc w:val="both"/>
+        <w:rPr>
+          <w:rFonts w:ascii="Arial Nova" w:hAnsi="Arial Nova" w:cstheme="minorHAnsi"/>
           <w:sz w:val="24"/>
           <w:szCs w:val="24"/>
         </w:rPr>
@@ -3747,11 +3738,28 @@
       </w:r>
       <w:r>
         <w:rPr>
-          <w:rFonts w:ascii="Arial Nova" w:hAnsi="Arial Nova"/>
-          <w:sz w:val="24"/>
-          <w:szCs w:val="24"/>
-        </w:rPr>
-        <w:t xml:space="preserve">I have always had a passion for technology, and so when it came time to pursue my degree, I knew what I wanted to major in. I have worked for ITS in some capacity since I started as a freshman at NAU and have gained a lot of valuable work experience during my time with ITS. I am always looking for areas that I can improve in and learn more about. </w:t>
+          <w:rFonts w:ascii="Arial Nova" w:hAnsi="Arial Nova" w:cstheme="minorHAnsi"/>
+          <w:sz w:val="24"/>
+          <w:szCs w:val="24"/>
+        </w:rPr>
+        <w:t xml:space="preserve"> I am fascinated by any piece of technology that works towards making our lives easier and more productive. I am </w:t>
+      </w:r>
+      <w:r>
+        <w:rPr>
+          <w:rFonts w:ascii="Arial Nova" w:hAnsi="Arial Nova" w:cstheme="minorHAnsi"/>
+          <w:color w:val="252525"/>
+          <w:sz w:val="24"/>
+          <w:szCs w:val="24"/>
+        </w:rPr>
+        <w:t>curious about new technology and like to be up-to-date with it</w:t>
+      </w:r>
+      <w:r>
+        <w:rPr>
+          <w:rFonts w:ascii="Arial Nova" w:hAnsi="Arial Nova" w:cstheme="minorHAnsi"/>
+          <w:sz w:val="24"/>
+          <w:szCs w:val="24"/>
+        </w:rPr>
+        <w:t>. I also like playing video games like Call of Duty and PUBG Mobile. I am also fond of algorithms specifically in computer science.</w:t>
       </w:r>
     </w:p>
     <w:p>
@@ -3798,7 +3806,6 @@
         <w:rPr>
           <w:noProof/>
         </w:rPr>
-        <w:lastRenderedPageBreak/>
         <w:drawing>
           <wp:anchor distT="0" distB="0" distL="114300" distR="114300" simplePos="0" relativeHeight="251660288" behindDoc="0" locked="0" layoutInCell="1" allowOverlap="1" wp14:anchorId="6F86A1E9" wp14:editId="0E129880">
             <wp:simplePos x="0" y="0"/>
@@ -3825,7 +3832,7 @@
                     </pic:cNvPicPr>
                   </pic:nvPicPr>
                   <pic:blipFill>
-                    <a:blip r:embed="rId10" cstate="print">
+                    <a:blip r:embed="rId11" cstate="print">
                       <a:extLst>
                         <a:ext uri="{28A0092B-C50C-407E-A947-70E740481C1C}">
                           <a14:useLocalDpi xmlns:a14="http://schemas.microsoft.com/office/drawing/2010/main" val="0"/>
@@ -3894,18 +3901,8 @@
           <w:sz w:val="24"/>
           <w:szCs w:val="24"/>
         </w:rPr>
-        <w:t xml:space="preserve"> Bronwyn </w:t>
-      </w:r>
-      <w:proofErr w:type="spellStart"/>
-      <w:r>
-        <w:rPr>
-          <w:rFonts w:ascii="Arial Nova" w:hAnsi="Arial Nova"/>
-          <w:sz w:val="24"/>
-          <w:szCs w:val="24"/>
-        </w:rPr>
-        <w:t>Wedig</w:t>
-      </w:r>
-      <w:proofErr w:type="spellEnd"/>
+        <w:t xml:space="preserve"> Bronwyn Wedig</w:t>
+      </w:r>
     </w:p>
     <w:p>
       <w:pPr>
@@ -4302,7 +4299,7 @@
       </w:pPr>
     </w:p>
     <w:sectPr>
-      <w:headerReference w:type="default" r:id="rId11"/>
+      <w:headerReference w:type="default" r:id="rId12"/>
       <w:pgSz w:w="12240" w:h="15840"/>
       <w:pgMar w:top="1440" w:right="1440" w:bottom="1440" w:left="1440" w:header="720" w:footer="720" w:gutter="0"/>
       <w:cols w:space="720"/>
@@ -4773,6 +4770,18 @@
   </w:num>
   <w:num w:numId="2" w16cid:durableId="1415513985">
     <w:abstractNumId w:val="0"/>
+  </w:num>
+  <w:num w:numId="3" w16cid:durableId="657465545">
+    <w:abstractNumId w:val="0"/>
+    <w:lvlOverride w:ilvl="0"/>
+    <w:lvlOverride w:ilvl="1"/>
+    <w:lvlOverride w:ilvl="2"/>
+    <w:lvlOverride w:ilvl="3"/>
+    <w:lvlOverride w:ilvl="4"/>
+    <w:lvlOverride w:ilvl="5"/>
+    <w:lvlOverride w:ilvl="6"/>
+    <w:lvlOverride w:ilvl="7"/>
+    <w:lvlOverride w:ilvl="8"/>
   </w:num>
 </w:numbering>
 </file>

</xml_diff>